<commit_message>
impresion de firma base64
</commit_message>
<xml_diff>
--- a/public/ficha_argelia.docx
+++ b/public/ficha_argelia.docx
@@ -2346,7 +2346,7 @@
                 <w:szCs w:val="16"/>
                 <w:lang w:val="es-ES" w:bidi="ar-SA"/>
               </w:rPr>
-              <w:t>&lt;Indique la vereda donde está ubicado el predio.&gt;</w:t>
+              <w:t>{vereda_nombre}</w:t>
             </w:r>
           </w:p>
         </w:tc>
@@ -7464,30 +7464,20 @@
       <w:tblGrid>
         <w:gridCol w:w="2988"/>
         <w:gridCol w:w="1068"/>
-        <w:gridCol w:w="575"/>
-        <w:gridCol w:w="345"/>
-        <w:gridCol w:w="766"/>
-        <w:gridCol w:w="216"/>
+        <w:gridCol w:w="920"/>
+        <w:gridCol w:w="982"/>
         <w:gridCol w:w="209"/>
-        <w:gridCol w:w="207"/>
-        <w:gridCol w:w="185"/>
-        <w:gridCol w:w="33"/>
-        <w:gridCol w:w="782"/>
-        <w:gridCol w:w="321"/>
-        <w:gridCol w:w="344"/>
-        <w:gridCol w:w="209"/>
+        <w:gridCol w:w="392"/>
+        <w:gridCol w:w="1689"/>
         <w:gridCol w:w="115"/>
-        <w:gridCol w:w="1105"/>
-        <w:gridCol w:w="171"/>
-        <w:gridCol w:w="11"/>
-        <w:gridCol w:w="979"/>
+        <w:gridCol w:w="2266"/>
       </w:tblGrid>
       <w:tr>
         <w:trPr/>
         <w:tc>
           <w:tcPr>
             <w:tcW w:w="10629" w:type="dxa"/>
-            <w:gridSpan w:val="19"/>
+            <w:gridSpan w:val="9"/>
             <w:tcBorders/>
             <w:vAlign w:val="center"/>
           </w:tcPr>
@@ -7531,7 +7521,7 @@
         <w:tc>
           <w:tcPr>
             <w:tcW w:w="10629" w:type="dxa"/>
-            <w:gridSpan w:val="19"/>
+            <w:gridSpan w:val="9"/>
             <w:tcBorders/>
             <w:vAlign w:val="center"/>
           </w:tcPr>
@@ -7617,38 +7607,35 @@
         <w:tc>
           <w:tcPr>
             <w:tcW w:w="7641" w:type="dxa"/>
-            <w:gridSpan w:val="18"/>
-            <w:tcBorders/>
-            <w:vAlign w:val="center"/>
-          </w:tcPr>
-          <w:p>
-            <w:pPr>
-              <w:pStyle w:val="Normal"/>
-              <w:widowControl/>
-              <w:spacing w:before="0" w:after="0"/>
-              <w:jc w:val="both"/>
-              <w:rPr>
-                <w:rFonts w:ascii="Aptos" w:hAnsi="Aptos" w:cs="Arial"/>
-                <w:i/>
-                <w:i/>
-                <w:iCs/>
-                <w:color w:val="808080"/>
-                <w:sz w:val="16"/>
-                <w:szCs w:val="16"/>
-              </w:rPr>
-            </w:pPr>
-            <w:r>
-              <w:rPr>
-                <w:rFonts w:eastAsia="Times New Roman" w:cs="Arial" w:ascii="Aptos" w:hAnsi="Aptos"/>
-                <w:i/>
-                <w:iCs/>
-                <w:color w:val="808080"/>
-                <w:kern w:val="0"/>
-                <w:sz w:val="16"/>
-                <w:szCs w:val="16"/>
-                <w:lang w:val="es-ES" w:bidi="ar-SA"/>
-              </w:rPr>
-              <w:t>&lt;Describir la ubicación del sitio del departamento&gt;</w:t>
+            <w:gridSpan w:val="8"/>
+            <w:tcBorders/>
+            <w:vAlign w:val="center"/>
+          </w:tcPr>
+          <w:p>
+            <w:pPr>
+              <w:pStyle w:val="Normal"/>
+              <w:widowControl/>
+              <w:spacing w:before="0" w:after="0"/>
+              <w:jc w:val="both"/>
+              <w:rPr>
+                <w:rFonts w:eastAsia="Times New Roman"/>
+                <w:color w:val="000000"/>
+                <w:kern w:val="0"/>
+                <w:lang w:val="es-ES" w:bidi="ar-SA"/>
+              </w:rPr>
+            </w:pPr>
+            <w:r>
+              <w:rPr>
+                <w:rFonts w:eastAsia="Times New Roman" w:cs="Arial" w:ascii="Aptos" w:hAnsi="Aptos"/>
+                <w:i/>
+                <w:iCs/>
+                <w:color w:val="000000"/>
+                <w:kern w:val="0"/>
+                <w:sz w:val="16"/>
+                <w:szCs w:val="16"/>
+                <w:lang w:val="es-ES" w:bidi="ar-SA"/>
+              </w:rPr>
+              <w:t>Cauca</w:t>
             </w:r>
           </w:p>
         </w:tc>
@@ -7688,38 +7675,35 @@
         <w:tc>
           <w:tcPr>
             <w:tcW w:w="7641" w:type="dxa"/>
-            <w:gridSpan w:val="18"/>
-            <w:tcBorders/>
-            <w:vAlign w:val="center"/>
-          </w:tcPr>
-          <w:p>
-            <w:pPr>
-              <w:pStyle w:val="Normal"/>
-              <w:widowControl/>
-              <w:spacing w:before="0" w:after="0"/>
-              <w:jc w:val="both"/>
-              <w:rPr>
-                <w:rFonts w:ascii="Aptos" w:hAnsi="Aptos" w:cs="Arial"/>
-                <w:i/>
-                <w:i/>
-                <w:iCs/>
-                <w:color w:val="808080"/>
-                <w:sz w:val="16"/>
-                <w:szCs w:val="16"/>
-              </w:rPr>
-            </w:pPr>
-            <w:r>
-              <w:rPr>
-                <w:rFonts w:eastAsia="Times New Roman" w:cs="Arial" w:ascii="Aptos" w:hAnsi="Aptos"/>
-                <w:i/>
-                <w:iCs/>
-                <w:color w:val="808080"/>
-                <w:kern w:val="0"/>
-                <w:sz w:val="16"/>
-                <w:szCs w:val="16"/>
-                <w:lang w:val="es-ES" w:bidi="ar-SA"/>
-              </w:rPr>
-              <w:t>&lt;Describir la ubicación del sitio del municipio&gt;</w:t>
+            <w:gridSpan w:val="8"/>
+            <w:tcBorders/>
+            <w:vAlign w:val="center"/>
+          </w:tcPr>
+          <w:p>
+            <w:pPr>
+              <w:pStyle w:val="Normal"/>
+              <w:widowControl/>
+              <w:spacing w:before="0" w:after="0"/>
+              <w:jc w:val="both"/>
+              <w:rPr>
+                <w:rFonts w:eastAsia="Times New Roman"/>
+                <w:color w:val="000000"/>
+                <w:kern w:val="0"/>
+                <w:lang w:val="es-ES" w:bidi="ar-SA"/>
+              </w:rPr>
+            </w:pPr>
+            <w:r>
+              <w:rPr>
+                <w:rFonts w:eastAsia="Times New Roman" w:cs="Arial" w:ascii="Aptos" w:hAnsi="Aptos"/>
+                <w:i/>
+                <w:iCs/>
+                <w:color w:val="000000"/>
+                <w:kern w:val="0"/>
+                <w:sz w:val="16"/>
+                <w:szCs w:val="16"/>
+                <w:lang w:val="es-ES" w:bidi="ar-SA"/>
+              </w:rPr>
+              <w:t>Argelia</w:t>
             </w:r>
           </w:p>
         </w:tc>
@@ -7759,38 +7743,35 @@
         <w:tc>
           <w:tcPr>
             <w:tcW w:w="7641" w:type="dxa"/>
-            <w:gridSpan w:val="18"/>
-            <w:tcBorders/>
-            <w:vAlign w:val="center"/>
-          </w:tcPr>
-          <w:p>
-            <w:pPr>
-              <w:pStyle w:val="Normal"/>
-              <w:widowControl/>
-              <w:spacing w:before="0" w:after="0"/>
-              <w:jc w:val="both"/>
-              <w:rPr>
-                <w:rFonts w:ascii="Aptos" w:hAnsi="Aptos" w:cs="Arial"/>
-                <w:i/>
-                <w:i/>
-                <w:iCs/>
-                <w:color w:val="808080"/>
-                <w:sz w:val="16"/>
-                <w:szCs w:val="16"/>
-              </w:rPr>
-            </w:pPr>
-            <w:r>
-              <w:rPr>
-                <w:rFonts w:eastAsia="Times New Roman" w:cs="Arial" w:ascii="Aptos" w:hAnsi="Aptos"/>
-                <w:i/>
-                <w:iCs/>
-                <w:color w:val="808080"/>
-                <w:kern w:val="0"/>
-                <w:sz w:val="16"/>
-                <w:szCs w:val="16"/>
-                <w:lang w:val="es-ES" w:bidi="ar-SA"/>
-              </w:rPr>
-              <w:t>&lt;Describir la ubicación del sitio de la vereda del predio&gt;</w:t>
+            <w:gridSpan w:val="8"/>
+            <w:tcBorders/>
+            <w:vAlign w:val="center"/>
+          </w:tcPr>
+          <w:p>
+            <w:pPr>
+              <w:pStyle w:val="Normal"/>
+              <w:widowControl/>
+              <w:spacing w:before="0" w:after="0"/>
+              <w:jc w:val="both"/>
+              <w:rPr>
+                <w:rFonts w:eastAsia="Times New Roman"/>
+                <w:color w:val="000000"/>
+                <w:kern w:val="0"/>
+                <w:lang w:val="es-ES" w:bidi="ar-SA"/>
+              </w:rPr>
+            </w:pPr>
+            <w:r>
+              <w:rPr>
+                <w:rFonts w:eastAsia="Times New Roman" w:cs="Arial" w:ascii="Aptos" w:hAnsi="Aptos"/>
+                <w:i/>
+                <w:iCs/>
+                <w:color w:val="000000"/>
+                <w:kern w:val="0"/>
+                <w:sz w:val="16"/>
+                <w:szCs w:val="16"/>
+                <w:lang w:val="es-ES" w:bidi="ar-SA"/>
+              </w:rPr>
+              <w:t>{predio1_vereda_nombre}</w:t>
             </w:r>
           </w:p>
         </w:tc>
@@ -7830,7 +7811,7 @@
         <w:tc>
           <w:tcPr>
             <w:tcW w:w="7641" w:type="dxa"/>
-            <w:gridSpan w:val="18"/>
+            <w:gridSpan w:val="8"/>
             <w:tcBorders/>
             <w:vAlign w:val="center"/>
           </w:tcPr>
@@ -7852,7 +7833,7 @@
                 <w:i/>
                 <w:sz w:val="16"/>
               </w:rPr>
-              <w:t>{predio1_nombre}</w:t>
+              <w:t>{predio1_vereda_nombrepredio2_nombre}</w:t>
             </w:r>
           </w:p>
         </w:tc>
@@ -7889,7 +7870,7 @@
         <w:tc>
           <w:tcPr>
             <w:tcW w:w="7641" w:type="dxa"/>
-            <w:gridSpan w:val="18"/>
+            <w:gridSpan w:val="8"/>
             <w:tcBorders/>
             <w:vAlign w:val="center"/>
           </w:tcPr>
@@ -7950,7 +7931,7 @@
         <w:tc>
           <w:tcPr>
             <w:tcW w:w="7641" w:type="dxa"/>
-            <w:gridSpan w:val="18"/>
+            <w:gridSpan w:val="8"/>
             <w:tcBorders>
               <w:top w:val="nil"/>
             </w:tcBorders>
@@ -8013,7 +7994,7 @@
         <w:tc>
           <w:tcPr>
             <w:tcW w:w="7641" w:type="dxa"/>
-            <w:gridSpan w:val="18"/>
+            <w:gridSpan w:val="8"/>
             <w:tcBorders>
               <w:top w:val="nil"/>
             </w:tcBorders>
@@ -8076,7 +8057,7 @@
         <w:tc>
           <w:tcPr>
             <w:tcW w:w="7641" w:type="dxa"/>
-            <w:gridSpan w:val="18"/>
+            <w:gridSpan w:val="8"/>
             <w:tcBorders>
               <w:top w:val="nil"/>
             </w:tcBorders>
@@ -8160,7 +8141,7 @@
         <w:tc>
           <w:tcPr>
             <w:tcW w:w="7641" w:type="dxa"/>
-            <w:gridSpan w:val="18"/>
+            <w:gridSpan w:val="8"/>
             <w:tcBorders/>
             <w:vAlign w:val="center"/>
           </w:tcPr>
@@ -8328,7 +8309,7 @@
         <w:tc>
           <w:tcPr>
             <w:tcW w:w="6573" w:type="dxa"/>
-            <w:gridSpan w:val="17"/>
+            <w:gridSpan w:val="7"/>
             <w:tcBorders/>
             <w:vAlign w:val="center"/>
           </w:tcPr>
@@ -8366,7 +8347,6 @@
         <w:tc>
           <w:tcPr>
             <w:tcW w:w="2988" w:type="dxa"/>
-            <w:vMerge w:val="restart"/>
             <w:tcBorders/>
             <w:vAlign w:val="center"/>
           </w:tcPr>
@@ -8407,111 +8387,36 @@
         </w:tc>
         <w:tc>
           <w:tcPr>
-            <w:tcW w:w="2970" w:type="dxa"/>
-            <w:gridSpan w:val="5"/>
-            <w:tcBorders/>
-            <w:vAlign w:val="center"/>
-          </w:tcPr>
-          <w:p>
-            <w:pPr>
-              <w:pStyle w:val="Normal"/>
-              <w:widowControl/>
-              <w:spacing w:before="0" w:after="0"/>
-              <w:jc w:val="both"/>
-              <w:rPr>
-                <w:rFonts w:ascii="Aptos" w:hAnsi="Aptos" w:cs="Arial"/>
-                <w:i/>
+            <w:tcW w:w="7641" w:type="dxa"/>
+            <w:gridSpan w:val="8"/>
+            <w:tcBorders/>
+            <w:vAlign w:val="center"/>
+          </w:tcPr>
+          <w:p>
+            <w:pPr>
+              <w:pStyle w:val="Normal"/>
+              <w:widowControl w:val="false"/>
+              <w:spacing w:before="0" w:after="0"/>
+              <w:jc w:val="both"/>
+              <w:rPr>
+                <w:rFonts w:ascii="Aptos" w:hAnsi="Aptos"/>
+                <w:i/>
+                <w:i/>
+                <w:sz w:val="16"/>
+              </w:rPr>
+            </w:pPr>
+            <w:r>
+              <w:rPr>
+                <w:rFonts w:eastAsia="Times New Roman" w:cs="Arial" w:ascii="Aptos" w:hAnsi="Aptos"/>
                 <w:i/>
                 <w:iCs/>
                 <w:color w:val="808080"/>
-                <w:sz w:val="16"/>
-                <w:szCs w:val="16"/>
-              </w:rPr>
-            </w:pPr>
-            <w:r>
-              <w:rPr>
-                <w:rFonts w:eastAsia="Times New Roman" w:cs="Arial" w:ascii="Aptos" w:hAnsi="Aptos"/>
-                <w:i/>
-                <w:iCs/>
-                <w:color w:val="808080"/>
-                <w:kern w:val="0"/>
-                <w:sz w:val="16"/>
-                <w:szCs w:val="16"/>
-                <w:lang w:val="es-ES" w:bidi="ar-SA"/>
-              </w:rPr>
-              <w:t>Propietario</w:t>
-            </w:r>
-          </w:p>
-        </w:tc>
-        <w:tc>
-          <w:tcPr>
-            <w:tcW w:w="416" w:type="dxa"/>
-            <w:gridSpan w:val="2"/>
-            <w:tcBorders/>
-            <w:vAlign w:val="center"/>
-          </w:tcPr>
-          <w:p>
-            <w:pPr>
-              <w:pStyle w:val="Normal"/>
-              <w:rPr/>
-            </w:pPr>
-            <w:r>
-              <w:rPr/>
-            </w:r>
-          </w:p>
-        </w:tc>
-        <w:tc>
-          <w:tcPr>
-            <w:tcW w:w="3094" w:type="dxa"/>
-            <w:gridSpan w:val="8"/>
-            <w:tcBorders/>
-            <w:vAlign w:val="center"/>
-          </w:tcPr>
-          <w:p>
-            <w:pPr>
-              <w:pStyle w:val="Normal"/>
-              <w:widowControl/>
-              <w:spacing w:before="0" w:after="0"/>
-              <w:jc w:val="both"/>
-              <w:rPr>
-                <w:rFonts w:ascii="Aptos" w:hAnsi="Aptos" w:cs="Arial"/>
-                <w:i/>
-                <w:i/>
-                <w:iCs/>
-                <w:color w:val="808080"/>
-                <w:sz w:val="16"/>
-                <w:szCs w:val="16"/>
-              </w:rPr>
-            </w:pPr>
-            <w:r>
-              <w:rPr>
-                <w:rFonts w:eastAsia="Times New Roman" w:cs="Arial" w:ascii="Aptos" w:hAnsi="Aptos"/>
-                <w:i/>
-                <w:iCs/>
-                <w:color w:val="808080"/>
-                <w:kern w:val="0"/>
-                <w:sz w:val="16"/>
-                <w:szCs w:val="16"/>
-                <w:lang w:val="es-ES" w:bidi="ar-SA"/>
-              </w:rPr>
-              <w:t>Ocupante</w:t>
-            </w:r>
-          </w:p>
-        </w:tc>
-        <w:tc>
-          <w:tcPr>
-            <w:tcW w:w="1161" w:type="dxa"/>
-            <w:gridSpan w:val="3"/>
-            <w:tcBorders/>
-            <w:vAlign w:val="center"/>
-          </w:tcPr>
-          <w:p>
-            <w:pPr>
-              <w:pStyle w:val="Normal"/>
-              <w:rPr/>
-            </w:pPr>
-            <w:r>
-              <w:rPr/>
+                <w:kern w:val="0"/>
+                <w:sz w:val="16"/>
+                <w:szCs w:val="16"/>
+                <w:lang w:val="es-ES" w:bidi="ar-SA"/>
+              </w:rPr>
+              <w:t>{predio1_relacion_predio}</w:t>
             </w:r>
           </w:p>
         </w:tc>
@@ -8521,24 +8426,38 @@
         <w:tc>
           <w:tcPr>
             <w:tcW w:w="2988" w:type="dxa"/>
-            <w:vMerge w:val="continue"/>
-            <w:tcBorders/>
-            <w:vAlign w:val="center"/>
-          </w:tcPr>
-          <w:p>
-            <w:pPr>
-              <w:pStyle w:val="Normal"/>
-              <w:rPr/>
-            </w:pPr>
-            <w:r>
-              <w:rPr/>
-            </w:r>
-          </w:p>
-        </w:tc>
-        <w:tc>
-          <w:tcPr>
-            <w:tcW w:w="2970" w:type="dxa"/>
-            <w:gridSpan w:val="5"/>
+            <w:vMerge w:val="restart"/>
+            <w:tcBorders/>
+            <w:vAlign w:val="center"/>
+          </w:tcPr>
+          <w:p>
+            <w:pPr>
+              <w:pStyle w:val="Normal"/>
+              <w:widowControl/>
+              <w:spacing w:before="0" w:after="0"/>
+              <w:jc w:val="left"/>
+              <w:rPr>
+                <w:rFonts w:ascii="Aptos" w:hAnsi="Aptos" w:cs="Arial"/>
+                <w:sz w:val="16"/>
+                <w:szCs w:val="16"/>
+              </w:rPr>
+            </w:pPr>
+            <w:r>
+              <w:rPr>
+                <w:rFonts w:eastAsia="Times New Roman" w:cs="Arial" w:ascii="Aptos" w:hAnsi="Aptos"/>
+                <w:kern w:val="0"/>
+                <w:sz w:val="16"/>
+                <w:szCs w:val="16"/>
+                <w:lang w:val="es-ES" w:bidi="ar-SA"/>
+              </w:rPr>
+              <w:t>Tipo de documento que acredita la relación con el predio</w:t>
+            </w:r>
+          </w:p>
+        </w:tc>
+        <w:tc>
+          <w:tcPr>
+            <w:tcW w:w="7641" w:type="dxa"/>
+            <w:gridSpan w:val="8"/>
             <w:tcBorders/>
             <w:vAlign w:val="center"/>
           </w:tcPr>
@@ -8569,58 +8488,7 @@
                 <w:szCs w:val="16"/>
                 <w:lang w:val="es-ES" w:bidi="ar-SA"/>
               </w:rPr>
-              <w:t>Poseedor a cualquier título</w:t>
-            </w:r>
-          </w:p>
-        </w:tc>
-        <w:tc>
-          <w:tcPr>
-            <w:tcW w:w="416" w:type="dxa"/>
-            <w:gridSpan w:val="2"/>
-            <w:tcBorders/>
-            <w:vAlign w:val="center"/>
-          </w:tcPr>
-          <w:p>
-            <w:pPr>
-              <w:pStyle w:val="Normal"/>
-              <w:rPr/>
-            </w:pPr>
-            <w:r>
-              <w:rPr/>
-            </w:r>
-          </w:p>
-        </w:tc>
-        <w:tc>
-          <w:tcPr>
-            <w:tcW w:w="3094" w:type="dxa"/>
-            <w:gridSpan w:val="8"/>
-            <w:tcBorders/>
-            <w:vAlign w:val="center"/>
-          </w:tcPr>
-          <w:p>
-            <w:pPr>
-              <w:pStyle w:val="Normal"/>
-              <w:rPr/>
-            </w:pPr>
-            <w:r>
-              <w:rPr/>
-            </w:r>
-          </w:p>
-        </w:tc>
-        <w:tc>
-          <w:tcPr>
-            <w:tcW w:w="1161" w:type="dxa"/>
-            <w:gridSpan w:val="3"/>
-            <w:tcBorders/>
-            <w:vAlign w:val="center"/>
-          </w:tcPr>
-          <w:p>
-            <w:pPr>
-              <w:pStyle w:val="Normal"/>
-              <w:rPr/>
-            </w:pPr>
-            <w:r>
-              <w:rPr/>
+              <w:t>{Certificado de sana posesion}</w:t>
             </w:r>
           </w:p>
         </w:tc>
@@ -8630,7 +8498,7 @@
         <w:tc>
           <w:tcPr>
             <w:tcW w:w="2988" w:type="dxa"/>
-            <w:vMerge w:val="restart"/>
+            <w:vMerge w:val="continue"/>
             <w:tcBorders/>
             <w:vAlign w:val="center"/>
           </w:tcPr>
@@ -8641,26 +8509,65 @@
               <w:spacing w:before="0" w:after="0"/>
               <w:jc w:val="left"/>
               <w:rPr>
-                <w:rFonts w:ascii="Aptos" w:hAnsi="Aptos" w:cs="Arial"/>
-                <w:sz w:val="16"/>
-                <w:szCs w:val="16"/>
-              </w:rPr>
-            </w:pPr>
-            <w:r>
-              <w:rPr>
-                <w:rFonts w:eastAsia="Times New Roman" w:cs="Arial" w:ascii="Aptos" w:hAnsi="Aptos"/>
-                <w:kern w:val="0"/>
-                <w:sz w:val="16"/>
-                <w:szCs w:val="16"/>
-                <w:lang w:val="es-ES" w:bidi="ar-SA"/>
-              </w:rPr>
-              <w:t>Tipo de documento que acredita la relación con el predio</w:t>
+                <w:rFonts w:eastAsia="Times New Roman" w:cs="Times New Roman"/>
+                <w:kern w:val="0"/>
+                <w:sz w:val="20"/>
+                <w:szCs w:val="20"/>
+                <w:lang w:val="es-ES" w:bidi="ar-SA"/>
+              </w:rPr>
+            </w:pPr>
+            <w:r>
+              <w:rPr>
+                <w:rFonts w:eastAsia="Times New Roman" w:cs="Times New Roman"/>
+                <w:kern w:val="0"/>
+                <w:sz w:val="20"/>
+                <w:szCs w:val="20"/>
+                <w:lang w:val="es-ES" w:bidi="ar-SA"/>
+              </w:rPr>
             </w:r>
           </w:p>
         </w:tc>
         <w:tc>
           <w:tcPr>
             <w:tcW w:w="2970" w:type="dxa"/>
+            <w:gridSpan w:val="3"/>
+            <w:tcBorders/>
+            <w:vAlign w:val="center"/>
+          </w:tcPr>
+          <w:p>
+            <w:pPr>
+              <w:pStyle w:val="Normal"/>
+              <w:widowControl/>
+              <w:spacing w:before="0" w:after="0"/>
+              <w:jc w:val="both"/>
+              <w:rPr>
+                <w:rFonts w:ascii="Aptos" w:hAnsi="Aptos" w:cs="Arial"/>
+                <w:i/>
+                <w:i/>
+                <w:iCs/>
+                <w:color w:val="808080"/>
+                <w:sz w:val="16"/>
+                <w:szCs w:val="16"/>
+              </w:rPr>
+            </w:pPr>
+            <w:r>
+              <w:rPr>
+                <w:rFonts w:eastAsia="Times New Roman" w:cs="Arial" w:ascii="Aptos" w:hAnsi="Aptos"/>
+                <w:i/>
+                <w:iCs/>
+                <w:color w:val="808080"/>
+                <w:kern w:val="0"/>
+                <w:sz w:val="16"/>
+                <w:szCs w:val="16"/>
+                <w:lang w:val="es-ES" w:bidi="ar-SA"/>
+              </w:rPr>
+              <w:t>Anexa documento de soporte</w:t>
+            </w:r>
+          </w:p>
+        </w:tc>
+        <w:tc>
+          <w:tcPr>
+            <w:tcW w:w="4671" w:type="dxa"/>
             <w:gridSpan w:val="5"/>
             <w:tcBorders/>
             <w:vAlign w:val="center"/>
@@ -8692,79 +8599,7 @@
                 <w:szCs w:val="16"/>
                 <w:lang w:val="es-ES" w:bidi="ar-SA"/>
               </w:rPr>
-              <w:t>Carta venta o documento de similares características</w:t>
-            </w:r>
-          </w:p>
-        </w:tc>
-        <w:tc>
-          <w:tcPr>
-            <w:tcW w:w="416" w:type="dxa"/>
-            <w:gridSpan w:val="2"/>
-            <w:tcBorders/>
-            <w:vAlign w:val="center"/>
-          </w:tcPr>
-          <w:p>
-            <w:pPr>
-              <w:pStyle w:val="Normal"/>
-              <w:rPr/>
-            </w:pPr>
-            <w:r>
-              <w:rPr/>
-            </w:r>
-          </w:p>
-        </w:tc>
-        <w:tc>
-          <w:tcPr>
-            <w:tcW w:w="3094" w:type="dxa"/>
-            <w:gridSpan w:val="8"/>
-            <w:tcBorders/>
-            <w:vAlign w:val="center"/>
-          </w:tcPr>
-          <w:p>
-            <w:pPr>
-              <w:pStyle w:val="Normal"/>
-              <w:widowControl/>
-              <w:spacing w:before="0" w:after="0"/>
-              <w:jc w:val="both"/>
-              <w:rPr>
-                <w:rFonts w:ascii="Aptos" w:hAnsi="Aptos" w:cs="Arial"/>
-                <w:i/>
-                <w:i/>
-                <w:iCs/>
-                <w:color w:val="808080"/>
-                <w:sz w:val="16"/>
-                <w:szCs w:val="16"/>
-              </w:rPr>
-            </w:pPr>
-            <w:r>
-              <w:rPr>
-                <w:rFonts w:eastAsia="Times New Roman" w:cs="Arial" w:ascii="Aptos" w:hAnsi="Aptos"/>
-                <w:i/>
-                <w:iCs/>
-                <w:color w:val="808080"/>
-                <w:kern w:val="0"/>
-                <w:sz w:val="16"/>
-                <w:szCs w:val="16"/>
-                <w:lang w:val="es-ES" w:bidi="ar-SA"/>
-              </w:rPr>
-              <w:t>Certificado de sana posesión</w:t>
-            </w:r>
-          </w:p>
-        </w:tc>
-        <w:tc>
-          <w:tcPr>
-            <w:tcW w:w="1161" w:type="dxa"/>
-            <w:gridSpan w:val="3"/>
-            <w:tcBorders/>
-            <w:vAlign w:val="center"/>
-          </w:tcPr>
-          <w:p>
-            <w:pPr>
-              <w:pStyle w:val="Normal"/>
-              <w:rPr/>
-            </w:pPr>
-            <w:r>
-              <w:rPr/>
+              <w:t>{predio1_arraigo_documento_anexo}</w:t>
             </w:r>
           </w:p>
         </w:tc>
@@ -8774,24 +8609,37 @@
         <w:tc>
           <w:tcPr>
             <w:tcW w:w="2988" w:type="dxa"/>
-            <w:vMerge w:val="continue"/>
-            <w:tcBorders/>
-            <w:vAlign w:val="center"/>
-          </w:tcPr>
-          <w:p>
-            <w:pPr>
-              <w:pStyle w:val="Normal"/>
-              <w:rPr/>
-            </w:pPr>
-            <w:r>
-              <w:rPr/>
+            <w:tcBorders/>
+            <w:vAlign w:val="center"/>
+          </w:tcPr>
+          <w:p>
+            <w:pPr>
+              <w:pStyle w:val="Normal"/>
+              <w:widowControl/>
+              <w:spacing w:before="0" w:after="0"/>
+              <w:jc w:val="left"/>
+              <w:rPr>
+                <w:rFonts w:ascii="Aptos" w:hAnsi="Aptos" w:cs="Arial"/>
+                <w:sz w:val="16"/>
+                <w:szCs w:val="16"/>
+              </w:rPr>
+            </w:pPr>
+            <w:r>
+              <w:rPr>
+                <w:rFonts w:eastAsia="Times New Roman" w:cs="Arial" w:ascii="Aptos" w:hAnsi="Aptos"/>
+                <w:kern w:val="0"/>
+                <w:sz w:val="16"/>
+                <w:szCs w:val="16"/>
+                <w:lang w:val="es-ES" w:bidi="ar-SA"/>
+              </w:rPr>
+              <w:t xml:space="preserve">Nombre del propietario del predio </w:t>
             </w:r>
           </w:p>
         </w:tc>
         <w:tc>
           <w:tcPr>
             <w:tcW w:w="2970" w:type="dxa"/>
-            <w:gridSpan w:val="5"/>
+            <w:gridSpan w:val="3"/>
             <w:tcBorders/>
             <w:vAlign w:val="center"/>
           </w:tcPr>
@@ -8813,364 +8661,32 @@
             </w:pPr>
             <w:r>
               <w:rPr>
-                <w:rFonts w:eastAsia="Times New Roman" w:cs="Arial" w:ascii="Aptos" w:hAnsi="Aptos"/>
+                <w:rFonts w:eastAsia="Times New Roman"/>
+                <w:kern w:val="0"/>
+                <w:lang w:val="es-ES" w:bidi="ar-SA"/>
+              </w:rPr>
+            </w:r>
+          </w:p>
+        </w:tc>
+        <w:tc>
+          <w:tcPr>
+            <w:tcW w:w="2405" w:type="dxa"/>
+            <w:gridSpan w:val="4"/>
+            <w:tcBorders/>
+            <w:vAlign w:val="center"/>
+          </w:tcPr>
+          <w:p>
+            <w:pPr>
+              <w:pStyle w:val="Normal"/>
+              <w:widowControl/>
+              <w:spacing w:before="0" w:after="0"/>
+              <w:jc w:val="left"/>
+              <w:rPr>
+                <w:rFonts w:ascii="Aptos" w:hAnsi="Aptos" w:cs="Arial"/>
+                <w:i/>
                 <w:i/>
                 <w:iCs/>
                 <w:color w:val="808080"/>
-                <w:kern w:val="0"/>
-                <w:sz w:val="16"/>
-                <w:szCs w:val="16"/>
-                <w:lang w:val="es-ES" w:bidi="ar-SA"/>
-              </w:rPr>
-              <w:t>Certificado de tradición y libertad</w:t>
-            </w:r>
-          </w:p>
-        </w:tc>
-        <w:tc>
-          <w:tcPr>
-            <w:tcW w:w="416" w:type="dxa"/>
-            <w:gridSpan w:val="2"/>
-            <w:tcBorders/>
-            <w:vAlign w:val="center"/>
-          </w:tcPr>
-          <w:p>
-            <w:pPr>
-              <w:pStyle w:val="Normal"/>
-              <w:rPr/>
-            </w:pPr>
-            <w:r>
-              <w:rPr/>
-            </w:r>
-          </w:p>
-        </w:tc>
-        <w:tc>
-          <w:tcPr>
-            <w:tcW w:w="3094" w:type="dxa"/>
-            <w:gridSpan w:val="8"/>
-            <w:tcBorders/>
-            <w:vAlign w:val="center"/>
-          </w:tcPr>
-          <w:p>
-            <w:pPr>
-              <w:pStyle w:val="Normal"/>
-              <w:widowControl/>
-              <w:spacing w:before="0" w:after="0"/>
-              <w:jc w:val="both"/>
-              <w:rPr>
-                <w:rFonts w:ascii="Aptos" w:hAnsi="Aptos" w:cs="Arial"/>
-                <w:i/>
-                <w:i/>
-                <w:iCs/>
-                <w:color w:val="808080"/>
-                <w:sz w:val="16"/>
-                <w:szCs w:val="16"/>
-              </w:rPr>
-            </w:pPr>
-            <w:r>
-              <w:rPr>
-                <w:rFonts w:eastAsia="Times New Roman" w:cs="Arial" w:ascii="Aptos" w:hAnsi="Aptos"/>
-                <w:i/>
-                <w:iCs/>
-                <w:color w:val="808080"/>
-                <w:kern w:val="0"/>
-                <w:sz w:val="16"/>
-                <w:szCs w:val="16"/>
-                <w:lang w:val="es-ES" w:bidi="ar-SA"/>
-              </w:rPr>
-              <w:t>Documento compraventa</w:t>
-            </w:r>
-          </w:p>
-        </w:tc>
-        <w:tc>
-          <w:tcPr>
-            <w:tcW w:w="1161" w:type="dxa"/>
-            <w:gridSpan w:val="3"/>
-            <w:tcBorders/>
-            <w:vAlign w:val="center"/>
-          </w:tcPr>
-          <w:p>
-            <w:pPr>
-              <w:pStyle w:val="Normal"/>
-              <w:rPr/>
-            </w:pPr>
-            <w:r>
-              <w:rPr/>
-            </w:r>
-          </w:p>
-        </w:tc>
-      </w:tr>
-      <w:tr>
-        <w:trPr/>
-        <w:tc>
-          <w:tcPr>
-            <w:tcW w:w="2988" w:type="dxa"/>
-            <w:vMerge w:val="continue"/>
-            <w:tcBorders/>
-            <w:vAlign w:val="center"/>
-          </w:tcPr>
-          <w:p>
-            <w:pPr>
-              <w:pStyle w:val="Normal"/>
-              <w:widowControl/>
-              <w:spacing w:before="0" w:after="0"/>
-              <w:jc w:val="left"/>
-              <w:rPr>
-                <w:rFonts w:eastAsia="Times New Roman" w:cs="Times New Roman"/>
-                <w:kern w:val="0"/>
-                <w:sz w:val="20"/>
-                <w:szCs w:val="20"/>
-                <w:lang w:val="es-ES" w:bidi="ar-SA"/>
-              </w:rPr>
-            </w:pPr>
-            <w:r>
-              <w:rPr>
-                <w:rFonts w:eastAsia="Times New Roman" w:cs="Times New Roman"/>
-                <w:kern w:val="0"/>
-                <w:sz w:val="20"/>
-                <w:szCs w:val="20"/>
-                <w:lang w:val="es-ES" w:bidi="ar-SA"/>
-              </w:rPr>
-            </w:r>
-          </w:p>
-        </w:tc>
-        <w:tc>
-          <w:tcPr>
-            <w:tcW w:w="2970" w:type="dxa"/>
-            <w:gridSpan w:val="5"/>
-            <w:tcBorders/>
-            <w:vAlign w:val="center"/>
-          </w:tcPr>
-          <w:p>
-            <w:pPr>
-              <w:pStyle w:val="Normal"/>
-              <w:widowControl/>
-              <w:spacing w:before="0" w:after="0"/>
-              <w:jc w:val="both"/>
-              <w:rPr>
-                <w:rFonts w:ascii="Aptos" w:hAnsi="Aptos" w:cs="Arial"/>
-                <w:i/>
-                <w:i/>
-                <w:iCs/>
-                <w:color w:val="808080"/>
-                <w:sz w:val="16"/>
-                <w:szCs w:val="16"/>
-              </w:rPr>
-            </w:pPr>
-            <w:r>
-              <w:rPr>
-                <w:rFonts w:eastAsia="Times New Roman" w:cs="Arial" w:ascii="Aptos" w:hAnsi="Aptos"/>
-                <w:i/>
-                <w:iCs/>
-                <w:color w:val="808080"/>
-                <w:kern w:val="0"/>
-                <w:sz w:val="16"/>
-                <w:szCs w:val="16"/>
-                <w:lang w:val="es-ES" w:bidi="ar-SA"/>
-              </w:rPr>
-              <w:t>Anexa documento de soporte</w:t>
-            </w:r>
-          </w:p>
-        </w:tc>
-        <w:tc>
-          <w:tcPr>
-            <w:tcW w:w="1416" w:type="dxa"/>
-            <w:gridSpan w:val="5"/>
-            <w:tcBorders/>
-            <w:vAlign w:val="center"/>
-          </w:tcPr>
-          <w:p>
-            <w:pPr>
-              <w:pStyle w:val="Normal"/>
-              <w:widowControl/>
-              <w:spacing w:before="0" w:after="0"/>
-              <w:jc w:val="both"/>
-              <w:rPr>
-                <w:rFonts w:ascii="Aptos" w:hAnsi="Aptos" w:cs="Arial"/>
-                <w:i/>
-                <w:i/>
-                <w:iCs/>
-                <w:color w:val="808080"/>
-                <w:sz w:val="16"/>
-                <w:szCs w:val="16"/>
-              </w:rPr>
-            </w:pPr>
-            <w:r>
-              <w:rPr>
-                <w:rFonts w:eastAsia="Times New Roman" w:cs="Arial" w:ascii="Aptos" w:hAnsi="Aptos"/>
-                <w:i/>
-                <w:iCs/>
-                <w:color w:val="808080"/>
-                <w:kern w:val="0"/>
-                <w:sz w:val="16"/>
-                <w:szCs w:val="16"/>
-                <w:lang w:val="es-ES" w:bidi="ar-SA"/>
-              </w:rPr>
-              <w:t>Si</w:t>
-            </w:r>
-          </w:p>
-        </w:tc>
-        <w:tc>
-          <w:tcPr>
-            <w:tcW w:w="665" w:type="dxa"/>
-            <w:gridSpan w:val="2"/>
-            <w:tcBorders/>
-            <w:vAlign w:val="center"/>
-          </w:tcPr>
-          <w:p>
-            <w:pPr>
-              <w:pStyle w:val="Normal"/>
-              <w:rPr/>
-            </w:pPr>
-            <w:r>
-              <w:rPr/>
-            </w:r>
-          </w:p>
-        </w:tc>
-        <w:tc>
-          <w:tcPr>
-            <w:tcW w:w="1429" w:type="dxa"/>
-            <w:gridSpan w:val="3"/>
-            <w:tcBorders/>
-            <w:vAlign w:val="center"/>
-          </w:tcPr>
-          <w:p>
-            <w:pPr>
-              <w:pStyle w:val="Normal"/>
-              <w:widowControl/>
-              <w:spacing w:before="0" w:after="0"/>
-              <w:jc w:val="both"/>
-              <w:rPr>
-                <w:rFonts w:ascii="Aptos" w:hAnsi="Aptos" w:cs="Arial"/>
-                <w:i/>
-                <w:i/>
-                <w:iCs/>
-                <w:color w:val="808080"/>
-                <w:sz w:val="16"/>
-                <w:szCs w:val="16"/>
-              </w:rPr>
-            </w:pPr>
-            <w:r>
-              <w:rPr>
-                <w:rFonts w:eastAsia="Times New Roman" w:cs="Arial" w:ascii="Aptos" w:hAnsi="Aptos"/>
-                <w:i/>
-                <w:iCs/>
-                <w:color w:val="808080"/>
-                <w:kern w:val="0"/>
-                <w:sz w:val="16"/>
-                <w:szCs w:val="16"/>
-                <w:lang w:val="es-ES" w:bidi="ar-SA"/>
-              </w:rPr>
-              <w:t>No</w:t>
-            </w:r>
-          </w:p>
-        </w:tc>
-        <w:tc>
-          <w:tcPr>
-            <w:tcW w:w="1161" w:type="dxa"/>
-            <w:gridSpan w:val="3"/>
-            <w:tcBorders/>
-            <w:vAlign w:val="center"/>
-          </w:tcPr>
-          <w:p>
-            <w:pPr>
-              <w:pStyle w:val="Normal"/>
-              <w:rPr/>
-            </w:pPr>
-            <w:r>
-              <w:rPr/>
-            </w:r>
-          </w:p>
-        </w:tc>
-      </w:tr>
-      <w:tr>
-        <w:trPr/>
-        <w:tc>
-          <w:tcPr>
-            <w:tcW w:w="2988" w:type="dxa"/>
-            <w:tcBorders/>
-            <w:vAlign w:val="center"/>
-          </w:tcPr>
-          <w:p>
-            <w:pPr>
-              <w:pStyle w:val="Normal"/>
-              <w:widowControl/>
-              <w:spacing w:before="0" w:after="0"/>
-              <w:jc w:val="left"/>
-              <w:rPr>
-                <w:rFonts w:ascii="Aptos" w:hAnsi="Aptos" w:cs="Arial"/>
-                <w:sz w:val="16"/>
-                <w:szCs w:val="16"/>
-              </w:rPr>
-            </w:pPr>
-            <w:r>
-              <w:rPr>
-                <w:rFonts w:eastAsia="Times New Roman" w:cs="Arial" w:ascii="Aptos" w:hAnsi="Aptos"/>
-                <w:kern w:val="0"/>
-                <w:sz w:val="16"/>
-                <w:szCs w:val="16"/>
-                <w:lang w:val="es-ES" w:bidi="ar-SA"/>
-              </w:rPr>
-              <w:t xml:space="preserve">Nombre del propietario del predio </w:t>
-            </w:r>
-          </w:p>
-        </w:tc>
-        <w:tc>
-          <w:tcPr>
-            <w:tcW w:w="2970" w:type="dxa"/>
-            <w:gridSpan w:val="5"/>
-            <w:tcBorders/>
-            <w:vAlign w:val="center"/>
-          </w:tcPr>
-          <w:p>
-            <w:pPr>
-              <w:pStyle w:val="Normal"/>
-              <w:widowControl/>
-              <w:spacing w:before="0" w:after="0"/>
-              <w:jc w:val="both"/>
-              <w:rPr>
-                <w:rFonts w:ascii="Aptos" w:hAnsi="Aptos" w:cs="Arial"/>
-                <w:i/>
-                <w:i/>
-                <w:iCs/>
-                <w:color w:val="808080"/>
-                <w:sz w:val="16"/>
-                <w:szCs w:val="16"/>
-              </w:rPr>
-            </w:pPr>
-            <w:r>
-              <w:rPr>
-                <w:rFonts w:eastAsia="Times New Roman" w:cs="Arial" w:ascii="Aptos" w:hAnsi="Aptos"/>
-                <w:i/>
-                <w:iCs/>
-                <w:color w:val="808080"/>
-                <w:kern w:val="0"/>
-                <w:sz w:val="16"/>
-                <w:szCs w:val="16"/>
-                <w:lang w:val="es-ES" w:bidi="ar-SA"/>
-              </w:rPr>
-              <w:t>&lt;en aquellos casos en que el núcleo familiar esté en un predio arrendado indicar nombre y apellido del propietario.&gt;</w:t>
-            </w:r>
-          </w:p>
-        </w:tc>
-        <w:tc>
-          <w:tcPr>
-            <w:tcW w:w="2405" w:type="dxa"/>
-            <w:gridSpan w:val="9"/>
-            <w:tcBorders/>
-            <w:vAlign w:val="center"/>
-          </w:tcPr>
-          <w:p>
-            <w:pPr>
-              <w:pStyle w:val="Normal"/>
-              <w:widowControl/>
-              <w:spacing w:before="0" w:after="0"/>
-              <w:jc w:val="left"/>
-              <w:rPr>
-                <w:rFonts w:ascii="Aptos" w:hAnsi="Aptos" w:cs="Arial"/>
-                <w:i/>
-                <w:i/>
-                <w:iCs/>
-                <w:color w:val="808080"/>
                 <w:sz w:val="16"/>
                 <w:szCs w:val="16"/>
               </w:rPr>
@@ -9190,7 +8706,6 @@
         <w:tc>
           <w:tcPr>
             <w:tcW w:w="2266" w:type="dxa"/>
-            <w:gridSpan w:val="4"/>
             <w:tcBorders/>
             <w:vAlign w:val="center"/>
           </w:tcPr>
@@ -9262,7 +8777,7 @@
         <w:tc>
           <w:tcPr>
             <w:tcW w:w="7641" w:type="dxa"/>
-            <w:gridSpan w:val="18"/>
+            <w:gridSpan w:val="8"/>
             <w:tcBorders/>
             <w:vAlign w:val="center"/>
           </w:tcPr>
@@ -9284,16 +8799,10 @@
             </w:pPr>
             <w:r>
               <w:rPr>
-                <w:rFonts w:eastAsia="Times New Roman" w:cs="Arial" w:ascii="Aptos" w:hAnsi="Aptos"/>
-                <w:i/>
-                <w:iCs/>
-                <w:color w:val="808080"/>
-                <w:kern w:val="0"/>
-                <w:sz w:val="16"/>
-                <w:szCs w:val="16"/>
-                <w:lang w:val="es-ES" w:bidi="ar-SA"/>
-              </w:rPr>
-              <w:t>&lt;indique el número de personas que habitan en el predio.&gt;</w:t>
+                <w:rFonts w:eastAsia="Times New Roman"/>
+                <w:kern w:val="0"/>
+                <w:lang w:val="es-ES" w:bidi="ar-SA"/>
+              </w:rPr>
             </w:r>
           </w:p>
         </w:tc>
@@ -9303,7 +8812,7 @@
         <w:tc>
           <w:tcPr>
             <w:tcW w:w="10629" w:type="dxa"/>
-            <w:gridSpan w:val="19"/>
+            <w:gridSpan w:val="9"/>
             <w:tcBorders/>
             <w:vAlign w:val="center"/>
           </w:tcPr>
@@ -9392,7 +8901,7 @@
         <w:tc>
           <w:tcPr>
             <w:tcW w:w="7641" w:type="dxa"/>
-            <w:gridSpan w:val="18"/>
+            <w:gridSpan w:val="8"/>
             <w:tcBorders/>
             <w:vAlign w:val="center"/>
           </w:tcPr>
@@ -9423,6 +8932,7 @@
                 <w:szCs w:val="20"/>
                 <w:lang w:val="es-ES" w:bidi="ar-SA"/>
               </w:rPr>
+              <w:t>{predio1_area_productiva}</w:t>
             </w:r>
           </w:p>
         </w:tc>
@@ -9461,151 +8971,36 @@
         </w:tc>
         <w:tc>
           <w:tcPr>
-            <w:tcW w:w="3179" w:type="dxa"/>
-            <w:gridSpan w:val="6"/>
-            <w:tcBorders/>
-            <w:vAlign w:val="center"/>
-          </w:tcPr>
-          <w:p>
-            <w:pPr>
-              <w:pStyle w:val="Normal"/>
-              <w:widowControl/>
-              <w:spacing w:before="0" w:after="0"/>
-              <w:jc w:val="both"/>
-              <w:rPr>
-                <w:rFonts w:ascii="Aptos" w:hAnsi="Aptos" w:cs="Arial"/>
-                <w:i/>
+            <w:tcW w:w="7641" w:type="dxa"/>
+            <w:gridSpan w:val="8"/>
+            <w:tcBorders/>
+            <w:vAlign w:val="center"/>
+          </w:tcPr>
+          <w:p>
+            <w:pPr>
+              <w:pStyle w:val="Normal"/>
+              <w:widowControl w:val="false"/>
+              <w:spacing w:before="0" w:after="0"/>
+              <w:jc w:val="both"/>
+              <w:rPr>
+                <w:rFonts w:ascii="Aptos" w:hAnsi="Aptos"/>
+                <w:i/>
+                <w:i/>
+                <w:sz w:val="16"/>
+              </w:rPr>
+            </w:pPr>
+            <w:r>
+              <w:rPr>
+                <w:rFonts w:eastAsia="Times New Roman" w:cs="Arial" w:ascii="Aptos" w:hAnsi="Aptos"/>
                 <w:i/>
                 <w:iCs/>
                 <w:color w:val="808080"/>
-                <w:sz w:val="16"/>
-                <w:szCs w:val="16"/>
-              </w:rPr>
-            </w:pPr>
-            <w:r>
-              <w:rPr>
-                <w:rFonts w:eastAsia="Times New Roman" w:cs="Arial" w:ascii="Aptos" w:hAnsi="Aptos"/>
-                <w:i/>
-                <w:iCs/>
-                <w:color w:val="808080"/>
-                <w:kern w:val="0"/>
-                <w:sz w:val="16"/>
-                <w:szCs w:val="16"/>
-                <w:lang w:val="es-ES" w:bidi="ar-SA"/>
-              </w:rPr>
-              <w:t>SI</w:t>
-            </w:r>
-          </w:p>
-        </w:tc>
-        <w:tc>
-          <w:tcPr>
-            <w:tcW w:w="425" w:type="dxa"/>
-            <w:gridSpan w:val="3"/>
-            <w:tcBorders/>
-            <w:vAlign w:val="center"/>
-          </w:tcPr>
-          <w:p>
-            <w:pPr>
-              <w:pStyle w:val="Normal"/>
-              <w:widowControl/>
-              <w:spacing w:before="0" w:after="0"/>
-              <w:jc w:val="both"/>
-              <w:rPr>
-                <w:rFonts w:ascii="Aptos" w:hAnsi="Aptos" w:cs="Arial"/>
-                <w:i/>
-                <w:i/>
-                <w:iCs/>
-                <w:color w:val="808080"/>
-                <w:sz w:val="16"/>
-                <w:szCs w:val="16"/>
-              </w:rPr>
-            </w:pPr>
-            <w:r>
-              <w:rPr>
-                <w:rFonts w:eastAsia="Times New Roman" w:cs="Arial" w:ascii="Aptos" w:hAnsi="Aptos"/>
-                <w:i/>
-                <w:iCs/>
-                <w:color w:val="808080"/>
-                <w:kern w:val="0"/>
-                <w:sz w:val="20"/>
-                <w:szCs w:val="20"/>
-                <w:lang w:val="es-ES" w:bidi="ar-SA"/>
-              </w:rPr>
-            </w:r>
-          </w:p>
-        </w:tc>
-        <w:tc>
-          <w:tcPr>
-            <w:tcW w:w="3047" w:type="dxa"/>
-            <w:gridSpan w:val="7"/>
-            <w:tcBorders/>
-            <w:vAlign w:val="center"/>
-          </w:tcPr>
-          <w:p>
-            <w:pPr>
-              <w:pStyle w:val="Normal"/>
-              <w:widowControl/>
-              <w:spacing w:before="0" w:after="0"/>
-              <w:jc w:val="both"/>
-              <w:rPr>
-                <w:rFonts w:ascii="Aptos" w:hAnsi="Aptos" w:cs="Arial"/>
-                <w:i/>
-                <w:i/>
-                <w:iCs/>
-                <w:color w:val="808080"/>
-                <w:sz w:val="16"/>
-                <w:szCs w:val="16"/>
-              </w:rPr>
-            </w:pPr>
-            <w:r>
-              <w:rPr>
-                <w:rFonts w:eastAsia="Times New Roman" w:cs="Arial" w:ascii="Aptos" w:hAnsi="Aptos"/>
-                <w:i/>
-                <w:iCs/>
-                <w:color w:val="808080"/>
-                <w:kern w:val="0"/>
-                <w:sz w:val="16"/>
-                <w:szCs w:val="16"/>
-                <w:lang w:val="es-ES" w:bidi="ar-SA"/>
-              </w:rPr>
-              <w:t>No</w:t>
-            </w:r>
-          </w:p>
-        </w:tc>
-        <w:tc>
-          <w:tcPr>
-            <w:tcW w:w="990" w:type="dxa"/>
-            <w:gridSpan w:val="2"/>
-            <w:tcBorders/>
-            <w:vAlign w:val="center"/>
-          </w:tcPr>
-          <w:p>
-            <w:pPr>
-              <w:pStyle w:val="Normal"/>
-              <w:widowControl/>
-              <w:spacing w:before="0" w:after="0"/>
-              <w:jc w:val="both"/>
-              <w:rPr>
-                <w:rFonts w:ascii="Aptos" w:hAnsi="Aptos" w:cs="Arial"/>
-                <w:i/>
-                <w:i/>
-                <w:iCs/>
-                <w:color w:val="808080"/>
-                <w:sz w:val="16"/>
-                <w:szCs w:val="16"/>
-              </w:rPr>
-            </w:pPr>
-            <w:r>
-              <w:rPr>
-                <w:rFonts w:eastAsia="Times New Roman" w:cs="Arial" w:ascii="Aptos" w:hAnsi="Aptos"/>
-                <w:i/>
-                <w:iCs/>
-                <w:color w:val="808080"/>
-                <w:kern w:val="0"/>
-                <w:sz w:val="20"/>
-                <w:szCs w:val="20"/>
-                <w:lang w:val="es-ES" w:bidi="ar-SA"/>
-              </w:rPr>
+                <w:kern w:val="0"/>
+                <w:sz w:val="16"/>
+                <w:szCs w:val="16"/>
+                <w:lang w:val="es-ES" w:bidi="ar-SA"/>
+              </w:rPr>
+              <w:t>{predio1_actividades_licitas_tiene}</w:t>
             </w:r>
           </w:p>
         </w:tc>
@@ -9645,15 +9040,16 @@
         </w:tc>
         <w:tc>
           <w:tcPr>
-            <w:tcW w:w="3179" w:type="dxa"/>
-            <w:gridSpan w:val="6"/>
-            <w:tcBorders/>
-            <w:vAlign w:val="center"/>
-          </w:tcPr>
-          <w:p>
-            <w:pPr>
-              <w:pStyle w:val="Normal"/>
-              <w:widowControl/>
+            <w:tcW w:w="7641" w:type="dxa"/>
+            <w:gridSpan w:val="8"/>
+            <w:tcBorders/>
+            <w:vAlign w:val="center"/>
+          </w:tcPr>
+          <w:p>
+            <w:pPr>
+              <w:pStyle w:val="Normal"/>
+              <w:widowControl w:val="false"/>
+              <w:suppressAutoHyphens w:val="true"/>
               <w:spacing w:before="0" w:after="0"/>
               <w:jc w:val="both"/>
               <w:rPr>
@@ -9673,121 +9069,11 @@
                 <w:iCs/>
                 <w:color w:val="808080"/>
                 <w:kern w:val="0"/>
-                <w:sz w:val="20"/>
-                <w:szCs w:val="20"/>
-                <w:lang w:val="es-ES" w:bidi="ar-SA"/>
-              </w:rPr>
-            </w:r>
-          </w:p>
-        </w:tc>
-        <w:tc>
-          <w:tcPr>
-            <w:tcW w:w="425" w:type="dxa"/>
-            <w:gridSpan w:val="3"/>
-            <w:tcBorders/>
-            <w:vAlign w:val="center"/>
-          </w:tcPr>
-          <w:p>
-            <w:pPr>
-              <w:pStyle w:val="Normal"/>
-              <w:widowControl/>
-              <w:spacing w:before="0" w:after="0"/>
-              <w:jc w:val="both"/>
-              <w:rPr>
-                <w:rFonts w:ascii="Aptos" w:hAnsi="Aptos" w:cs="Arial"/>
-                <w:i/>
-                <w:i/>
-                <w:iCs/>
-                <w:color w:val="808080"/>
-                <w:sz w:val="16"/>
-                <w:szCs w:val="16"/>
-              </w:rPr>
-            </w:pPr>
-            <w:r>
-              <w:rPr>
-                <w:rFonts w:eastAsia="Times New Roman" w:cs="Arial" w:ascii="Aptos" w:hAnsi="Aptos"/>
-                <w:i/>
-                <w:iCs/>
-                <w:color w:val="808080"/>
-                <w:kern w:val="0"/>
-                <w:sz w:val="20"/>
-                <w:szCs w:val="20"/>
-                <w:lang w:val="es-ES" w:bidi="ar-SA"/>
-              </w:rPr>
-            </w:r>
-          </w:p>
-        </w:tc>
-        <w:tc>
-          <w:tcPr>
-            <w:tcW w:w="3047" w:type="dxa"/>
-            <w:gridSpan w:val="7"/>
-            <w:tcBorders/>
-            <w:vAlign w:val="center"/>
-          </w:tcPr>
-          <w:p>
-            <w:pPr>
-              <w:pStyle w:val="Normal"/>
-              <w:widowControl/>
-              <w:spacing w:before="0" w:after="0"/>
-              <w:jc w:val="both"/>
-              <w:rPr>
-                <w:rFonts w:ascii="Aptos" w:hAnsi="Aptos" w:cs="Arial"/>
-                <w:i/>
-                <w:i/>
-                <w:iCs/>
-                <w:color w:val="808080"/>
-                <w:sz w:val="16"/>
-                <w:szCs w:val="16"/>
-              </w:rPr>
-            </w:pPr>
-            <w:r>
-              <w:rPr>
-                <w:rFonts w:eastAsia="Times New Roman" w:cs="Arial" w:ascii="Aptos" w:hAnsi="Aptos"/>
-                <w:i/>
-                <w:iCs/>
-                <w:color w:val="808080"/>
-                <w:kern w:val="0"/>
-                <w:sz w:val="20"/>
-                <w:szCs w:val="20"/>
-                <w:lang w:val="es-ES" w:bidi="ar-SA"/>
-              </w:rPr>
-            </w:r>
-          </w:p>
-        </w:tc>
-        <w:tc>
-          <w:tcPr>
-            <w:tcW w:w="990" w:type="dxa"/>
-            <w:gridSpan w:val="2"/>
-            <w:tcBorders/>
-            <w:vAlign w:val="center"/>
-          </w:tcPr>
-          <w:p>
-            <w:pPr>
-              <w:pStyle w:val="Normal"/>
-              <w:widowControl/>
-              <w:spacing w:before="0" w:after="0"/>
-              <w:jc w:val="both"/>
-              <w:rPr>
-                <w:rFonts w:ascii="Aptos" w:hAnsi="Aptos" w:cs="Arial"/>
-                <w:i/>
-                <w:i/>
-                <w:iCs/>
-                <w:color w:val="808080"/>
-                <w:sz w:val="16"/>
-                <w:szCs w:val="16"/>
-              </w:rPr>
-            </w:pPr>
-            <w:r>
-              <w:rPr>
-                <w:rFonts w:eastAsia="Times New Roman" w:cs="Arial" w:ascii="Aptos" w:hAnsi="Aptos"/>
-                <w:i/>
-                <w:iCs/>
-                <w:color w:val="808080"/>
-                <w:kern w:val="0"/>
-                <w:sz w:val="20"/>
-                <w:szCs w:val="20"/>
-                <w:lang w:val="es-ES" w:bidi="ar-SA"/>
-              </w:rPr>
+                <w:sz w:val="16"/>
+                <w:szCs w:val="16"/>
+                <w:lang w:val="es-ES" w:bidi="ar-SA"/>
+              </w:rPr>
+              <w:t>{predio1_relacion_documento_acreditado}</w:t>
             </w:r>
           </w:p>
         </w:tc>
@@ -9829,7 +9115,7 @@
         <w:tc>
           <w:tcPr>
             <w:tcW w:w="3179" w:type="dxa"/>
-            <w:gridSpan w:val="6"/>
+            <w:gridSpan w:val="4"/>
             <w:tcBorders/>
             <w:vAlign w:val="center"/>
           </w:tcPr>
@@ -9856,92 +9142,18 @@
                 <w:iCs/>
                 <w:color w:val="808080"/>
                 <w:kern w:val="0"/>
-                <w:sz w:val="20"/>
-                <w:szCs w:val="20"/>
-                <w:lang w:val="es-ES" w:bidi="ar-SA"/>
-              </w:rPr>
-            </w:r>
-          </w:p>
-        </w:tc>
-        <w:tc>
-          <w:tcPr>
-            <w:tcW w:w="425" w:type="dxa"/>
-            <w:gridSpan w:val="3"/>
-            <w:tcBorders/>
-            <w:vAlign w:val="center"/>
-          </w:tcPr>
-          <w:p>
-            <w:pPr>
-              <w:pStyle w:val="Normal"/>
-              <w:widowControl/>
-              <w:spacing w:before="0" w:after="0"/>
-              <w:jc w:val="both"/>
-              <w:rPr>
-                <w:rFonts w:ascii="Aptos" w:hAnsi="Aptos" w:cs="Arial"/>
-                <w:i/>
-                <w:i/>
-                <w:iCs/>
-                <w:color w:val="808080"/>
-                <w:sz w:val="16"/>
-                <w:szCs w:val="16"/>
-              </w:rPr>
-            </w:pPr>
-            <w:r>
-              <w:rPr>
-                <w:rFonts w:eastAsia="Times New Roman" w:cs="Arial" w:ascii="Aptos" w:hAnsi="Aptos"/>
-                <w:i/>
-                <w:iCs/>
-                <w:color w:val="808080"/>
-                <w:kern w:val="0"/>
-                <w:sz w:val="20"/>
-                <w:szCs w:val="20"/>
-                <w:lang w:val="es-ES" w:bidi="ar-SA"/>
-              </w:rPr>
-            </w:r>
-          </w:p>
-        </w:tc>
-        <w:tc>
-          <w:tcPr>
-            <w:tcW w:w="3047" w:type="dxa"/>
-            <w:gridSpan w:val="7"/>
-            <w:tcBorders/>
-            <w:vAlign w:val="center"/>
-          </w:tcPr>
-          <w:p>
-            <w:pPr>
-              <w:pStyle w:val="Normal"/>
-              <w:widowControl/>
-              <w:spacing w:before="0" w:after="0"/>
-              <w:jc w:val="both"/>
-              <w:rPr>
-                <w:rFonts w:ascii="Aptos" w:hAnsi="Aptos" w:cs="Arial"/>
-                <w:i/>
-                <w:i/>
-                <w:iCs/>
-                <w:color w:val="808080"/>
-                <w:sz w:val="16"/>
-                <w:szCs w:val="16"/>
-              </w:rPr>
-            </w:pPr>
-            <w:r>
-              <w:rPr>
-                <w:rFonts w:eastAsia="Times New Roman" w:cs="Arial" w:ascii="Aptos" w:hAnsi="Aptos"/>
-                <w:i/>
-                <w:iCs/>
-                <w:color w:val="808080"/>
-                <w:kern w:val="0"/>
-                <w:sz w:val="16"/>
-                <w:szCs w:val="16"/>
-                <w:lang w:val="es-ES" w:bidi="ar-SA"/>
-              </w:rPr>
-              <w:t>Agrícolas</w:t>
-            </w:r>
-          </w:p>
-        </w:tc>
-        <w:tc>
-          <w:tcPr>
-            <w:tcW w:w="990" w:type="dxa"/>
-            <w:gridSpan w:val="2"/>
+                <w:sz w:val="16"/>
+                <w:szCs w:val="16"/>
+                <w:lang w:val="es-ES" w:bidi="ar-SA"/>
+              </w:rPr>
+              <w:t>Otro ¿Cuál?</w:t>
+            </w:r>
+          </w:p>
+        </w:tc>
+        <w:tc>
+          <w:tcPr>
+            <w:tcW w:w="4462" w:type="dxa"/>
+            <w:gridSpan w:val="4"/>
             <w:tcBorders/>
             <w:vAlign w:val="center"/>
           </w:tcPr>
@@ -9981,7 +9193,7 @@
         <w:tc>
           <w:tcPr>
             <w:tcW w:w="2988" w:type="dxa"/>
-            <w:vMerge w:val="continue"/>
+            <w:vMerge w:val="restart"/>
             <w:tcBorders/>
             <w:vAlign w:val="center"/>
           </w:tcPr>
@@ -9992,27 +9204,65 @@
               <w:spacing w:before="0" w:after="0"/>
               <w:jc w:val="left"/>
               <w:rPr>
-                <w:rFonts w:eastAsia="Times New Roman" w:cs="Times New Roman"/>
-                <w:kern w:val="0"/>
-                <w:sz w:val="20"/>
-                <w:szCs w:val="20"/>
-                <w:lang w:val="es-ES" w:bidi="ar-SA"/>
-              </w:rPr>
-            </w:pPr>
-            <w:r>
-              <w:rPr>
-                <w:rFonts w:eastAsia="Times New Roman" w:cs="Times New Roman"/>
-                <w:kern w:val="0"/>
-                <w:sz w:val="20"/>
-                <w:szCs w:val="20"/>
-                <w:lang w:val="es-ES" w:bidi="ar-SA"/>
-              </w:rPr>
-            </w:r>
-          </w:p>
-        </w:tc>
-        <w:tc>
-          <w:tcPr>
-            <w:tcW w:w="3179" w:type="dxa"/>
+                <w:rFonts w:ascii="Aptos" w:hAnsi="Aptos" w:cs="Arial"/>
+                <w:sz w:val="16"/>
+                <w:szCs w:val="16"/>
+              </w:rPr>
+            </w:pPr>
+            <w:r>
+              <w:rPr>
+                <w:rFonts w:eastAsia="Times New Roman" w:cs="Arial" w:ascii="Aptos" w:hAnsi="Aptos"/>
+                <w:kern w:val="0"/>
+                <w:sz w:val="16"/>
+                <w:szCs w:val="16"/>
+                <w:lang w:val="es-ES" w:bidi="ar-SA"/>
+              </w:rPr>
+              <w:t>¿Su núcleo familiar es el único que usufructúa el predio?</w:t>
+            </w:r>
+          </w:p>
+        </w:tc>
+        <w:tc>
+          <w:tcPr>
+            <w:tcW w:w="1988" w:type="dxa"/>
+            <w:gridSpan w:val="2"/>
+            <w:vMerge w:val="restart"/>
+            <w:tcBorders/>
+            <w:vAlign w:val="center"/>
+          </w:tcPr>
+          <w:p>
+            <w:pPr>
+              <w:pStyle w:val="Normal"/>
+              <w:widowControl/>
+              <w:spacing w:before="0" w:after="0"/>
+              <w:jc w:val="both"/>
+              <w:rPr>
+                <w:rFonts w:ascii="Aptos" w:hAnsi="Aptos" w:cs="Arial"/>
+                <w:i/>
+                <w:i/>
+                <w:iCs/>
+                <w:color w:val="808080"/>
+                <w:sz w:val="16"/>
+                <w:szCs w:val="16"/>
+              </w:rPr>
+            </w:pPr>
+            <w:r>
+              <w:rPr>
+                <w:rFonts w:eastAsia="Times New Roman" w:cs="Arial" w:ascii="Aptos" w:hAnsi="Aptos"/>
+                <w:i/>
+                <w:iCs/>
+                <w:color w:val="808080"/>
+                <w:kern w:val="0"/>
+                <w:sz w:val="16"/>
+                <w:szCs w:val="16"/>
+                <w:lang w:val="es-ES" w:bidi="ar-SA"/>
+              </w:rPr>
+              <w:t>{predio1_nucleo_unico_usufructa}</w:t>
+            </w:r>
+          </w:p>
+        </w:tc>
+        <w:tc>
+          <w:tcPr>
+            <w:tcW w:w="5653" w:type="dxa"/>
             <w:gridSpan w:val="6"/>
             <w:tcBorders/>
             <w:vAlign w:val="center"/>
@@ -10035,126 +9285,8 @@
             </w:pPr>
             <w:r>
               <w:rPr>
-                <w:rFonts w:eastAsia="Times New Roman" w:cs="Arial" w:ascii="Aptos" w:hAnsi="Aptos"/>
-                <w:i/>
-                <w:iCs/>
-                <w:color w:val="808080"/>
-                <w:kern w:val="0"/>
-                <w:sz w:val="16"/>
-                <w:szCs w:val="16"/>
-                <w:lang w:val="es-ES" w:bidi="ar-SA"/>
-              </w:rPr>
-              <w:t>Pecuarias</w:t>
-            </w:r>
-          </w:p>
-        </w:tc>
-        <w:tc>
-          <w:tcPr>
-            <w:tcW w:w="425" w:type="dxa"/>
-            <w:gridSpan w:val="3"/>
-            <w:tcBorders/>
-            <w:vAlign w:val="center"/>
-          </w:tcPr>
-          <w:p>
-            <w:pPr>
-              <w:pStyle w:val="Normal"/>
-              <w:widowControl/>
-              <w:spacing w:before="0" w:after="0"/>
-              <w:jc w:val="both"/>
-              <w:rPr>
-                <w:rFonts w:ascii="Aptos" w:hAnsi="Aptos" w:cs="Arial"/>
-                <w:i/>
-                <w:i/>
-                <w:iCs/>
-                <w:color w:val="808080"/>
-                <w:sz w:val="16"/>
-                <w:szCs w:val="16"/>
-              </w:rPr>
-            </w:pPr>
-            <w:r>
-              <w:rPr>
-                <w:rFonts w:eastAsia="Times New Roman" w:cs="Arial" w:ascii="Aptos" w:hAnsi="Aptos"/>
-                <w:i/>
-                <w:iCs/>
-                <w:color w:val="808080"/>
-                <w:kern w:val="0"/>
-                <w:sz w:val="20"/>
-                <w:szCs w:val="20"/>
-                <w:lang w:val="es-ES" w:bidi="ar-SA"/>
-              </w:rPr>
-            </w:r>
-          </w:p>
-        </w:tc>
-        <w:tc>
-          <w:tcPr>
-            <w:tcW w:w="3047" w:type="dxa"/>
-            <w:gridSpan w:val="7"/>
-            <w:tcBorders/>
-            <w:vAlign w:val="center"/>
-          </w:tcPr>
-          <w:p>
-            <w:pPr>
-              <w:pStyle w:val="Normal"/>
-              <w:widowControl/>
-              <w:spacing w:before="0" w:after="0"/>
-              <w:jc w:val="both"/>
-              <w:rPr>
-                <w:rFonts w:ascii="Aptos" w:hAnsi="Aptos" w:cs="Arial"/>
-                <w:i/>
-                <w:i/>
-                <w:iCs/>
-                <w:color w:val="808080"/>
-                <w:sz w:val="16"/>
-                <w:szCs w:val="16"/>
-              </w:rPr>
-            </w:pPr>
-            <w:r>
-              <w:rPr>
-                <w:rFonts w:eastAsia="Times New Roman" w:cs="Arial" w:ascii="Aptos" w:hAnsi="Aptos"/>
-                <w:i/>
-                <w:iCs/>
-                <w:color w:val="808080"/>
-                <w:kern w:val="0"/>
-                <w:sz w:val="16"/>
-                <w:szCs w:val="16"/>
-                <w:lang w:val="es-ES" w:bidi="ar-SA"/>
-              </w:rPr>
-              <w:t>Forestal</w:t>
-            </w:r>
-          </w:p>
-        </w:tc>
-        <w:tc>
-          <w:tcPr>
-            <w:tcW w:w="990" w:type="dxa"/>
-            <w:gridSpan w:val="2"/>
-            <w:tcBorders/>
-            <w:vAlign w:val="center"/>
-          </w:tcPr>
-          <w:p>
-            <w:pPr>
-              <w:pStyle w:val="Normal"/>
-              <w:widowControl/>
-              <w:spacing w:before="0" w:after="0"/>
-              <w:jc w:val="both"/>
-              <w:rPr>
-                <w:rFonts w:ascii="Aptos" w:hAnsi="Aptos" w:cs="Arial"/>
-                <w:i/>
-                <w:i/>
-                <w:iCs/>
-                <w:color w:val="808080"/>
-                <w:sz w:val="16"/>
-                <w:szCs w:val="16"/>
-              </w:rPr>
-            </w:pPr>
-            <w:r>
-              <w:rPr>
-                <w:rFonts w:eastAsia="Times New Roman" w:cs="Arial" w:ascii="Aptos" w:hAnsi="Aptos"/>
-                <w:i/>
-                <w:iCs/>
-                <w:color w:val="808080"/>
-                <w:kern w:val="0"/>
-                <w:sz w:val="20"/>
-                <w:szCs w:val="20"/>
+                <w:rFonts w:eastAsia="Times New Roman"/>
+                <w:kern w:val="0"/>
                 <w:lang w:val="es-ES" w:bidi="ar-SA"/>
               </w:rPr>
             </w:r>
@@ -10197,146 +9329,29 @@
         </w:tc>
         <w:tc>
           <w:tcPr>
-            <w:tcW w:w="3179" w:type="dxa"/>
-            <w:gridSpan w:val="6"/>
-            <w:tcBorders/>
-            <w:vAlign w:val="center"/>
-          </w:tcPr>
-          <w:p>
-            <w:pPr>
-              <w:pStyle w:val="Normal"/>
-              <w:widowControl/>
-              <w:spacing w:before="0" w:after="0"/>
-              <w:jc w:val="both"/>
-              <w:rPr>
-                <w:rFonts w:ascii="Aptos" w:hAnsi="Aptos" w:cs="Arial"/>
-                <w:i/>
-                <w:i/>
-                <w:iCs/>
-                <w:color w:val="808080"/>
-                <w:sz w:val="16"/>
-                <w:szCs w:val="16"/>
-              </w:rPr>
-            </w:pPr>
-            <w:r>
-              <w:rPr>
-                <w:rFonts w:eastAsia="Times New Roman" w:cs="Arial" w:ascii="Aptos" w:hAnsi="Aptos"/>
-                <w:i/>
-                <w:iCs/>
-                <w:color w:val="808080"/>
-                <w:kern w:val="0"/>
-                <w:sz w:val="16"/>
-                <w:szCs w:val="16"/>
-                <w:lang w:val="es-ES" w:bidi="ar-SA"/>
-              </w:rPr>
-              <w:t>Artesanía</w:t>
-            </w:r>
-          </w:p>
-        </w:tc>
-        <w:tc>
-          <w:tcPr>
-            <w:tcW w:w="425" w:type="dxa"/>
-            <w:gridSpan w:val="3"/>
-            <w:tcBorders/>
-            <w:vAlign w:val="center"/>
-          </w:tcPr>
-          <w:p>
-            <w:pPr>
-              <w:pStyle w:val="Normal"/>
-              <w:widowControl/>
-              <w:spacing w:before="0" w:after="0"/>
-              <w:jc w:val="both"/>
-              <w:rPr>
-                <w:rFonts w:ascii="Aptos" w:hAnsi="Aptos" w:cs="Arial"/>
-                <w:i/>
-                <w:i/>
-                <w:iCs/>
-                <w:color w:val="808080"/>
-                <w:sz w:val="16"/>
-                <w:szCs w:val="16"/>
-              </w:rPr>
-            </w:pPr>
-            <w:r>
-              <w:rPr>
-                <w:rFonts w:eastAsia="Times New Roman" w:cs="Arial" w:ascii="Aptos" w:hAnsi="Aptos"/>
-                <w:i/>
-                <w:iCs/>
-                <w:color w:val="808080"/>
+            <w:tcW w:w="1988" w:type="dxa"/>
+            <w:gridSpan w:val="2"/>
+            <w:vMerge w:val="continue"/>
+            <w:tcBorders/>
+            <w:vAlign w:val="center"/>
+          </w:tcPr>
+          <w:p>
+            <w:pPr>
+              <w:pStyle w:val="Normal"/>
+              <w:widowControl/>
+              <w:spacing w:before="0" w:after="0"/>
+              <w:jc w:val="left"/>
+              <w:rPr>
+                <w:rFonts w:eastAsia="Times New Roman" w:cs="Times New Roman"/>
                 <w:kern w:val="0"/>
                 <w:sz w:val="20"/>
                 <w:szCs w:val="20"/>
                 <w:lang w:val="es-ES" w:bidi="ar-SA"/>
               </w:rPr>
-            </w:r>
-          </w:p>
-        </w:tc>
-        <w:tc>
-          <w:tcPr>
-            <w:tcW w:w="3047" w:type="dxa"/>
-            <w:gridSpan w:val="7"/>
-            <w:tcBorders/>
-            <w:vAlign w:val="center"/>
-          </w:tcPr>
-          <w:p>
-            <w:pPr>
-              <w:pStyle w:val="Normal"/>
-              <w:widowControl/>
-              <w:spacing w:before="0" w:after="0"/>
-              <w:jc w:val="both"/>
-              <w:rPr>
-                <w:rFonts w:ascii="Aptos" w:hAnsi="Aptos" w:cs="Arial"/>
-                <w:i/>
-                <w:i/>
-                <w:iCs/>
-                <w:color w:val="808080"/>
-                <w:sz w:val="16"/>
-                <w:szCs w:val="16"/>
-              </w:rPr>
-            </w:pPr>
-            <w:r>
-              <w:rPr>
-                <w:rFonts w:eastAsia="Times New Roman" w:cs="Arial" w:ascii="Aptos" w:hAnsi="Aptos"/>
-                <w:i/>
-                <w:iCs/>
-                <w:color w:val="808080"/>
-                <w:kern w:val="0"/>
-                <w:sz w:val="16"/>
-                <w:szCs w:val="16"/>
-                <w:lang w:val="es-ES" w:bidi="ar-SA"/>
-              </w:rPr>
-              <w:t>Ecoturismo</w:t>
-            </w:r>
-          </w:p>
-        </w:tc>
-        <w:tc>
-          <w:tcPr>
-            <w:tcW w:w="990" w:type="dxa"/>
-            <w:gridSpan w:val="2"/>
-            <w:tcBorders/>
-            <w:vAlign w:val="center"/>
-          </w:tcPr>
-          <w:p>
-            <w:pPr>
-              <w:pStyle w:val="Normal"/>
-              <w:widowControl/>
-              <w:spacing w:before="0" w:after="0"/>
-              <w:jc w:val="both"/>
-              <w:rPr>
-                <w:rFonts w:ascii="Aptos" w:hAnsi="Aptos" w:cs="Arial"/>
-                <w:i/>
-                <w:i/>
-                <w:iCs/>
-                <w:color w:val="808080"/>
-                <w:sz w:val="16"/>
-                <w:szCs w:val="16"/>
-              </w:rPr>
-            </w:pPr>
-            <w:r>
-              <w:rPr>
-                <w:rFonts w:eastAsia="Times New Roman" w:cs="Arial" w:ascii="Aptos" w:hAnsi="Aptos"/>
-                <w:i/>
-                <w:iCs/>
-                <w:color w:val="808080"/>
+            </w:pPr>
+            <w:r>
+              <w:rPr>
+                <w:rFonts w:eastAsia="Times New Roman" w:cs="Times New Roman"/>
                 <w:kern w:val="0"/>
                 <w:sz w:val="20"/>
                 <w:szCs w:val="20"/>
@@ -10345,418 +9360,79 @@
             </w:r>
           </w:p>
         </w:tc>
-      </w:tr>
-      <w:tr>
-        <w:trPr/>
-        <w:tc>
-          <w:tcPr>
-            <w:tcW w:w="2988" w:type="dxa"/>
-            <w:vMerge w:val="continue"/>
-            <w:tcBorders/>
-            <w:vAlign w:val="center"/>
-          </w:tcPr>
-          <w:p>
-            <w:pPr>
-              <w:pStyle w:val="Normal"/>
-              <w:widowControl/>
-              <w:spacing w:before="0" w:after="0"/>
-              <w:jc w:val="left"/>
-              <w:rPr>
-                <w:rFonts w:eastAsia="Times New Roman" w:cs="Times New Roman"/>
+        <w:tc>
+          <w:tcPr>
+            <w:tcW w:w="3272" w:type="dxa"/>
+            <w:gridSpan w:val="4"/>
+            <w:tcBorders/>
+            <w:vAlign w:val="center"/>
+          </w:tcPr>
+          <w:p>
+            <w:pPr>
+              <w:pStyle w:val="Normal"/>
+              <w:widowControl/>
+              <w:spacing w:before="0" w:after="0"/>
+              <w:jc w:val="both"/>
+              <w:rPr>
+                <w:rFonts w:ascii="Aptos" w:hAnsi="Aptos" w:cs="Arial"/>
+                <w:i/>
+                <w:i/>
+                <w:iCs/>
+                <w:color w:val="808080"/>
+                <w:sz w:val="16"/>
+                <w:szCs w:val="16"/>
+              </w:rPr>
+            </w:pPr>
+            <w:r>
+              <w:rPr>
+                <w:rFonts w:eastAsia="Times New Roman" w:cs="Arial" w:ascii="Aptos" w:hAnsi="Aptos"/>
+                <w:i/>
+                <w:iCs/>
+                <w:color w:val="808080"/>
+                <w:kern w:val="0"/>
+                <w:sz w:val="16"/>
+                <w:szCs w:val="16"/>
+                <w:lang w:val="es-ES" w:bidi="ar-SA"/>
+              </w:rPr>
+              <w:t>Señale cuántos núcleos familiares usufructúan el predio</w:t>
+            </w:r>
+          </w:p>
+        </w:tc>
+        <w:tc>
+          <w:tcPr>
+            <w:tcW w:w="2381" w:type="dxa"/>
+            <w:gridSpan w:val="2"/>
+            <w:tcBorders/>
+            <w:vAlign w:val="center"/>
+          </w:tcPr>
+          <w:p>
+            <w:pPr>
+              <w:pStyle w:val="Normal"/>
+              <w:widowControl/>
+              <w:spacing w:before="0" w:after="0"/>
+              <w:jc w:val="both"/>
+              <w:rPr>
+                <w:rFonts w:ascii="Aptos" w:hAnsi="Aptos" w:cs="Arial"/>
+                <w:i/>
+                <w:i/>
+                <w:iCs/>
+                <w:color w:val="808080"/>
+                <w:sz w:val="16"/>
+                <w:szCs w:val="16"/>
+              </w:rPr>
+            </w:pPr>
+            <w:r>
+              <w:rPr>
+                <w:rFonts w:eastAsia="Times New Roman" w:cs="Arial" w:ascii="Aptos" w:hAnsi="Aptos"/>
+                <w:i/>
+                <w:iCs/>
+                <w:color w:val="808080"/>
                 <w:kern w:val="0"/>
                 <w:sz w:val="20"/>
                 <w:szCs w:val="20"/>
                 <w:lang w:val="es-ES" w:bidi="ar-SA"/>
               </w:rPr>
-            </w:pPr>
-            <w:r>
-              <w:rPr>
-                <w:rFonts w:eastAsia="Times New Roman" w:cs="Times New Roman"/>
-                <w:kern w:val="0"/>
-                <w:sz w:val="20"/>
-                <w:szCs w:val="20"/>
-                <w:lang w:val="es-ES" w:bidi="ar-SA"/>
-              </w:rPr>
-            </w:r>
-          </w:p>
-        </w:tc>
-        <w:tc>
-          <w:tcPr>
-            <w:tcW w:w="3179" w:type="dxa"/>
-            <w:gridSpan w:val="6"/>
-            <w:tcBorders/>
-            <w:vAlign w:val="center"/>
-          </w:tcPr>
-          <w:p>
-            <w:pPr>
-              <w:pStyle w:val="Normal"/>
-              <w:widowControl/>
-              <w:spacing w:before="0" w:after="0"/>
-              <w:jc w:val="both"/>
-              <w:rPr>
-                <w:rFonts w:ascii="Aptos" w:hAnsi="Aptos" w:cs="Arial"/>
-                <w:i/>
-                <w:i/>
-                <w:iCs/>
-                <w:color w:val="808080"/>
-                <w:sz w:val="16"/>
-                <w:szCs w:val="16"/>
-              </w:rPr>
-            </w:pPr>
-            <w:r>
-              <w:rPr>
-                <w:rFonts w:eastAsia="Times New Roman" w:cs="Arial" w:ascii="Aptos" w:hAnsi="Aptos"/>
-                <w:i/>
-                <w:iCs/>
-                <w:color w:val="808080"/>
-                <w:kern w:val="0"/>
-                <w:sz w:val="16"/>
-                <w:szCs w:val="16"/>
-                <w:lang w:val="es-ES" w:bidi="ar-SA"/>
-              </w:rPr>
-              <w:t>Otro ¿Cuál?</w:t>
-            </w:r>
-          </w:p>
-        </w:tc>
-        <w:tc>
-          <w:tcPr>
-            <w:tcW w:w="4462" w:type="dxa"/>
-            <w:gridSpan w:val="12"/>
-            <w:tcBorders/>
-            <w:vAlign w:val="center"/>
-          </w:tcPr>
-          <w:p>
-            <w:pPr>
-              <w:pStyle w:val="Normal"/>
-              <w:widowControl/>
-              <w:spacing w:before="0" w:after="0"/>
-              <w:jc w:val="both"/>
-              <w:rPr>
-                <w:rFonts w:ascii="Aptos" w:hAnsi="Aptos" w:cs="Arial"/>
-                <w:i/>
-                <w:i/>
-                <w:iCs/>
-                <w:color w:val="808080"/>
-                <w:sz w:val="16"/>
-                <w:szCs w:val="16"/>
-              </w:rPr>
-            </w:pPr>
-            <w:r>
-              <w:rPr>
-                <w:rFonts w:eastAsia="Times New Roman" w:cs="Arial" w:ascii="Aptos" w:hAnsi="Aptos"/>
-                <w:i/>
-                <w:iCs/>
-                <w:color w:val="808080"/>
-                <w:kern w:val="0"/>
-                <w:sz w:val="20"/>
-                <w:szCs w:val="20"/>
-                <w:lang w:val="es-ES" w:bidi="ar-SA"/>
-              </w:rPr>
-            </w:r>
-          </w:p>
-        </w:tc>
-      </w:tr>
-      <w:tr>
-        <w:trPr/>
-        <w:tc>
-          <w:tcPr>
-            <w:tcW w:w="2988" w:type="dxa"/>
-            <w:vMerge w:val="restart"/>
-            <w:tcBorders/>
-            <w:vAlign w:val="center"/>
-          </w:tcPr>
-          <w:p>
-            <w:pPr>
-              <w:pStyle w:val="Normal"/>
-              <w:widowControl/>
-              <w:spacing w:before="0" w:after="0"/>
-              <w:jc w:val="left"/>
-              <w:rPr>
-                <w:rFonts w:ascii="Aptos" w:hAnsi="Aptos" w:cs="Arial"/>
-                <w:sz w:val="16"/>
-                <w:szCs w:val="16"/>
-              </w:rPr>
-            </w:pPr>
-            <w:r>
-              <w:rPr>
-                <w:rFonts w:eastAsia="Times New Roman" w:cs="Arial" w:ascii="Aptos" w:hAnsi="Aptos"/>
-                <w:kern w:val="0"/>
-                <w:sz w:val="16"/>
-                <w:szCs w:val="16"/>
-                <w:lang w:val="es-ES" w:bidi="ar-SA"/>
-              </w:rPr>
-              <w:t>¿Su núcleo familiar es el único que usufructúa el predio?</w:t>
-            </w:r>
-          </w:p>
-        </w:tc>
-        <w:tc>
-          <w:tcPr>
-            <w:tcW w:w="1643" w:type="dxa"/>
-            <w:gridSpan w:val="2"/>
-            <w:vMerge w:val="restart"/>
-            <w:tcBorders/>
-            <w:vAlign w:val="center"/>
-          </w:tcPr>
-          <w:p>
-            <w:pPr>
-              <w:pStyle w:val="Normal"/>
-              <w:widowControl/>
-              <w:spacing w:before="0" w:after="0"/>
-              <w:jc w:val="both"/>
-              <w:rPr>
-                <w:rFonts w:ascii="Aptos" w:hAnsi="Aptos" w:cs="Arial"/>
-                <w:i/>
-                <w:i/>
-                <w:iCs/>
-                <w:color w:val="808080"/>
-                <w:sz w:val="16"/>
-                <w:szCs w:val="16"/>
-              </w:rPr>
-            </w:pPr>
-            <w:r>
-              <w:rPr>
-                <w:rFonts w:eastAsia="Times New Roman" w:cs="Arial" w:ascii="Aptos" w:hAnsi="Aptos"/>
-                <w:i/>
-                <w:iCs/>
-                <w:color w:val="808080"/>
-                <w:kern w:val="0"/>
-                <w:sz w:val="16"/>
-                <w:szCs w:val="16"/>
-                <w:lang w:val="es-ES" w:bidi="ar-SA"/>
-              </w:rPr>
-              <w:t>Si</w:t>
-            </w:r>
-          </w:p>
-        </w:tc>
-        <w:tc>
-          <w:tcPr>
-            <w:tcW w:w="345" w:type="dxa"/>
-            <w:vMerge w:val="restart"/>
-            <w:tcBorders/>
-            <w:vAlign w:val="center"/>
-          </w:tcPr>
-          <w:p>
-            <w:pPr>
-              <w:pStyle w:val="Normal"/>
-              <w:rPr/>
-            </w:pPr>
-            <w:r>
-              <w:rPr/>
-            </w:r>
-          </w:p>
-        </w:tc>
-        <w:tc>
-          <w:tcPr>
-            <w:tcW w:w="3272" w:type="dxa"/>
-            <w:gridSpan w:val="10"/>
-            <w:tcBorders/>
-            <w:vAlign w:val="center"/>
-          </w:tcPr>
-          <w:p>
-            <w:pPr>
-              <w:pStyle w:val="Normal"/>
-              <w:widowControl/>
-              <w:spacing w:before="0" w:after="0"/>
-              <w:jc w:val="both"/>
-              <w:rPr>
-                <w:rFonts w:ascii="Aptos" w:hAnsi="Aptos" w:cs="Arial"/>
-                <w:i/>
-                <w:i/>
-                <w:iCs/>
-                <w:color w:val="808080"/>
-                <w:sz w:val="16"/>
-                <w:szCs w:val="16"/>
-              </w:rPr>
-            </w:pPr>
-            <w:r>
-              <w:rPr>
-                <w:rFonts w:eastAsia="Times New Roman" w:cs="Arial" w:ascii="Aptos" w:hAnsi="Aptos"/>
-                <w:i/>
-                <w:iCs/>
-                <w:color w:val="808080"/>
-                <w:kern w:val="0"/>
-                <w:sz w:val="16"/>
-                <w:szCs w:val="16"/>
-                <w:lang w:val="es-ES" w:bidi="ar-SA"/>
-              </w:rPr>
-              <w:t>No</w:t>
-            </w:r>
-          </w:p>
-        </w:tc>
-        <w:tc>
-          <w:tcPr>
-            <w:tcW w:w="2381" w:type="dxa"/>
-            <w:gridSpan w:val="5"/>
-            <w:tcBorders/>
-            <w:vAlign w:val="center"/>
-          </w:tcPr>
-          <w:p>
-            <w:pPr>
-              <w:pStyle w:val="Normal"/>
-              <w:rPr/>
-            </w:pPr>
-            <w:r>
-              <w:rPr/>
-            </w:r>
-          </w:p>
-        </w:tc>
-      </w:tr>
-      <w:tr>
-        <w:trPr/>
-        <w:tc>
-          <w:tcPr>
-            <w:tcW w:w="2988" w:type="dxa"/>
-            <w:vMerge w:val="continue"/>
-            <w:tcBorders/>
-            <w:vAlign w:val="center"/>
-          </w:tcPr>
-          <w:p>
-            <w:pPr>
-              <w:pStyle w:val="Normal"/>
-              <w:widowControl/>
-              <w:spacing w:before="0" w:after="0"/>
-              <w:jc w:val="left"/>
-              <w:rPr>
-                <w:rFonts w:eastAsia="Times New Roman" w:cs="Times New Roman"/>
-                <w:kern w:val="0"/>
-                <w:sz w:val="20"/>
-                <w:szCs w:val="20"/>
-                <w:lang w:val="es-ES" w:bidi="ar-SA"/>
-              </w:rPr>
-            </w:pPr>
-            <w:r>
-              <w:rPr>
-                <w:rFonts w:eastAsia="Times New Roman" w:cs="Times New Roman"/>
-                <w:kern w:val="0"/>
-                <w:sz w:val="20"/>
-                <w:szCs w:val="20"/>
-                <w:lang w:val="es-ES" w:bidi="ar-SA"/>
-              </w:rPr>
-            </w:r>
-          </w:p>
-        </w:tc>
-        <w:tc>
-          <w:tcPr>
-            <w:tcW w:w="1643" w:type="dxa"/>
-            <w:gridSpan w:val="2"/>
-            <w:vMerge w:val="continue"/>
-            <w:tcBorders/>
-            <w:vAlign w:val="center"/>
-          </w:tcPr>
-          <w:p>
-            <w:pPr>
-              <w:pStyle w:val="Normal"/>
-              <w:widowControl/>
-              <w:spacing w:before="0" w:after="0"/>
-              <w:jc w:val="left"/>
-              <w:rPr>
-                <w:rFonts w:eastAsia="Times New Roman" w:cs="Times New Roman"/>
-                <w:kern w:val="0"/>
-                <w:sz w:val="20"/>
-                <w:szCs w:val="20"/>
-                <w:lang w:val="es-ES" w:bidi="ar-SA"/>
-              </w:rPr>
-            </w:pPr>
-            <w:r>
-              <w:rPr>
-                <w:rFonts w:eastAsia="Times New Roman" w:cs="Times New Roman"/>
-                <w:kern w:val="0"/>
-                <w:sz w:val="20"/>
-                <w:szCs w:val="20"/>
-                <w:lang w:val="es-ES" w:bidi="ar-SA"/>
-              </w:rPr>
-            </w:r>
-          </w:p>
-        </w:tc>
-        <w:tc>
-          <w:tcPr>
-            <w:tcW w:w="345" w:type="dxa"/>
-            <w:vMerge w:val="continue"/>
-            <w:tcBorders/>
-            <w:vAlign w:val="center"/>
-          </w:tcPr>
-          <w:p>
-            <w:pPr>
-              <w:pStyle w:val="Normal"/>
-              <w:rPr/>
-            </w:pPr>
-            <w:r>
-              <w:rPr/>
-            </w:r>
-          </w:p>
-        </w:tc>
-        <w:tc>
-          <w:tcPr>
-            <w:tcW w:w="3272" w:type="dxa"/>
-            <w:gridSpan w:val="10"/>
-            <w:tcBorders/>
-            <w:vAlign w:val="center"/>
-          </w:tcPr>
-          <w:p>
-            <w:pPr>
-              <w:pStyle w:val="Normal"/>
-              <w:widowControl/>
-              <w:spacing w:before="0" w:after="0"/>
-              <w:jc w:val="both"/>
-              <w:rPr>
-                <w:rFonts w:ascii="Aptos" w:hAnsi="Aptos" w:cs="Arial"/>
-                <w:i/>
-                <w:i/>
-                <w:iCs/>
-                <w:color w:val="808080"/>
-                <w:sz w:val="16"/>
-                <w:szCs w:val="16"/>
-              </w:rPr>
-            </w:pPr>
-            <w:r>
-              <w:rPr>
-                <w:rFonts w:eastAsia="Times New Roman" w:cs="Arial" w:ascii="Aptos" w:hAnsi="Aptos"/>
-                <w:i/>
-                <w:iCs/>
-                <w:color w:val="808080"/>
-                <w:kern w:val="0"/>
-                <w:sz w:val="16"/>
-                <w:szCs w:val="16"/>
-                <w:lang w:val="es-ES" w:bidi="ar-SA"/>
-              </w:rPr>
-              <w:t>Señale cuántos núcleos familiares usufructúan el predio</w:t>
-            </w:r>
-          </w:p>
-        </w:tc>
-        <w:tc>
-          <w:tcPr>
-            <w:tcW w:w="2381" w:type="dxa"/>
-            <w:gridSpan w:val="5"/>
-            <w:tcBorders/>
-            <w:vAlign w:val="center"/>
-          </w:tcPr>
-          <w:p>
-            <w:pPr>
-              <w:pStyle w:val="Normal"/>
-              <w:widowControl/>
-              <w:spacing w:before="0" w:after="0"/>
-              <w:jc w:val="both"/>
-              <w:rPr>
-                <w:rFonts w:ascii="Aptos" w:hAnsi="Aptos" w:cs="Arial"/>
-                <w:i/>
-                <w:i/>
-                <w:iCs/>
-                <w:color w:val="808080"/>
-                <w:sz w:val="16"/>
-                <w:szCs w:val="16"/>
-              </w:rPr>
-            </w:pPr>
-            <w:r>
-              <w:rPr>
-                <w:rFonts w:eastAsia="Times New Roman" w:cs="Arial" w:ascii="Aptos" w:hAnsi="Aptos"/>
-                <w:i/>
-                <w:iCs/>
-                <w:color w:val="808080"/>
-                <w:kern w:val="0"/>
-                <w:sz w:val="20"/>
-                <w:szCs w:val="20"/>
-                <w:lang w:val="es-ES" w:bidi="ar-SA"/>
-              </w:rPr>
+              <w:t>{predio1_num_familias_usufructa}</w:t>
             </w:r>
           </w:p>
         </w:tc>
@@ -10805,8 +9481,8 @@
         </w:tc>
         <w:tc>
           <w:tcPr>
-            <w:tcW w:w="1686" w:type="dxa"/>
-            <w:gridSpan w:val="3"/>
+            <w:tcW w:w="6573" w:type="dxa"/>
+            <w:gridSpan w:val="7"/>
             <w:tcBorders/>
             <w:vAlign w:val="center"/>
           </w:tcPr>
@@ -10837,78 +9513,7 @@
                 <w:szCs w:val="16"/>
                 <w:lang w:val="es-ES" w:bidi="ar-SA"/>
               </w:rPr>
-              <w:t>SI</w:t>
-            </w:r>
-          </w:p>
-        </w:tc>
-        <w:tc>
-          <w:tcPr>
-            <w:tcW w:w="1953" w:type="dxa"/>
-            <w:gridSpan w:val="7"/>
-            <w:tcBorders/>
-            <w:vAlign w:val="center"/>
-          </w:tcPr>
-          <w:p>
-            <w:pPr>
-              <w:pStyle w:val="Normal"/>
-              <w:rPr/>
-            </w:pPr>
-            <w:r>
-              <w:rPr/>
-            </w:r>
-          </w:p>
-        </w:tc>
-        <w:tc>
-          <w:tcPr>
-            <w:tcW w:w="1955" w:type="dxa"/>
-            <w:gridSpan w:val="6"/>
-            <w:tcBorders/>
-            <w:vAlign w:val="center"/>
-          </w:tcPr>
-          <w:p>
-            <w:pPr>
-              <w:pStyle w:val="Normal"/>
-              <w:widowControl/>
-              <w:spacing w:before="0" w:after="0"/>
-              <w:jc w:val="both"/>
-              <w:rPr>
-                <w:rFonts w:ascii="Aptos" w:hAnsi="Aptos" w:cs="Arial"/>
-                <w:i/>
-                <w:i/>
-                <w:iCs/>
-                <w:color w:val="808080"/>
-                <w:sz w:val="16"/>
-                <w:szCs w:val="16"/>
-              </w:rPr>
-            </w:pPr>
-            <w:r>
-              <w:rPr>
-                <w:rFonts w:eastAsia="Times New Roman" w:cs="Arial" w:ascii="Aptos" w:hAnsi="Aptos"/>
-                <w:i/>
-                <w:iCs/>
-                <w:color w:val="808080"/>
-                <w:kern w:val="0"/>
-                <w:sz w:val="16"/>
-                <w:szCs w:val="16"/>
-                <w:lang w:val="es-ES" w:bidi="ar-SA"/>
-              </w:rPr>
-              <w:t>NO</w:t>
-            </w:r>
-          </w:p>
-        </w:tc>
-        <w:tc>
-          <w:tcPr>
-            <w:tcW w:w="979" w:type="dxa"/>
-            <w:tcBorders/>
-            <w:vAlign w:val="center"/>
-          </w:tcPr>
-          <w:p>
-            <w:pPr>
-              <w:pStyle w:val="Normal"/>
-              <w:rPr/>
-            </w:pPr>
-            <w:r>
-              <w:rPr/>
+              <w:t>{nucleo_usufructa_otro}</w:t>
             </w:r>
           </w:p>
         </w:tc>
@@ -10953,7 +9558,7 @@
         <w:tc>
           <w:tcPr>
             <w:tcW w:w="2503" w:type="dxa"/>
-            <w:gridSpan w:val="7"/>
+            <w:gridSpan w:val="4"/>
             <w:tcBorders/>
             <w:vAlign w:val="center"/>
           </w:tcPr>
@@ -10990,7 +9595,7 @@
         <w:tc>
           <w:tcPr>
             <w:tcW w:w="4070" w:type="dxa"/>
-            <w:gridSpan w:val="10"/>
+            <w:gridSpan w:val="3"/>
             <w:tcBorders/>
             <w:vAlign w:val="center"/>
           </w:tcPr>
@@ -11021,7 +9626,7 @@
                 <w:szCs w:val="16"/>
                 <w:lang w:val="es-ES" w:bidi="ar-SA"/>
               </w:rPr>
-              <w:t>&lt;Indique las actividades económicas que se desarrollan por parte de las personas parte de su núcleo familiar en este otro predio.&gt;</w:t>
+              <w:t>{actividad_otro_predio_otra}</w:t>
             </w:r>
           </w:p>
         </w:tc>
@@ -11057,20 +9662,11 @@
       </w:tblPr>
       <w:tblGrid>
         <w:gridCol w:w="1985"/>
-        <w:gridCol w:w="709"/>
-        <w:gridCol w:w="382"/>
-        <w:gridCol w:w="467"/>
-        <w:gridCol w:w="709"/>
-        <w:gridCol w:w="709"/>
+        <w:gridCol w:w="1091"/>
+        <w:gridCol w:w="1885"/>
         <w:gridCol w:w="1313"/>
         <w:gridCol w:w="955"/>
-        <w:gridCol w:w="924"/>
-        <w:gridCol w:w="69"/>
-        <w:gridCol w:w="336"/>
-        <w:gridCol w:w="514"/>
-        <w:gridCol w:w="422"/>
-        <w:gridCol w:w="286"/>
-        <w:gridCol w:w="835"/>
+        <w:gridCol w:w="3386"/>
       </w:tblGrid>
       <w:tr>
         <w:trPr>
@@ -11079,7 +9675,7 @@
         <w:tc>
           <w:tcPr>
             <w:tcW w:w="10615" w:type="dxa"/>
-            <w:gridSpan w:val="15"/>
+            <w:gridSpan w:val="6"/>
             <w:tcBorders/>
             <w:vAlign w:val="center"/>
           </w:tcPr>
@@ -11142,7 +9738,7 @@
         <w:tc>
           <w:tcPr>
             <w:tcW w:w="3076" w:type="dxa"/>
-            <w:gridSpan w:val="3"/>
+            <w:gridSpan w:val="2"/>
             <w:tcBorders/>
             <w:vAlign w:val="center"/>
           </w:tcPr>
@@ -11178,7 +9774,7 @@
         <w:tc>
           <w:tcPr>
             <w:tcW w:w="7539" w:type="dxa"/>
-            <w:gridSpan w:val="12"/>
+            <w:gridSpan w:val="4"/>
             <w:tcBorders/>
             <w:vAlign w:val="center"/>
           </w:tcPr>
@@ -11209,7 +9805,7 @@
                 <w:szCs w:val="16"/>
                 <w:lang w:val="es-ES" w:bidi="ar-SA"/>
               </w:rPr>
-              <w:t xml:space="preserve">&lt;Indique la línea productiva en la cual realizó su inscripción, en la que </w:t>
+              <w:t>{linea_productiva}</w:t>
             </w:r>
           </w:p>
         </w:tc>
@@ -11255,7 +9851,8 @@
         </w:tc>
         <w:tc>
           <w:tcPr>
-            <w:tcW w:w="709" w:type="dxa"/>
+            <w:tcW w:w="2976" w:type="dxa"/>
+            <w:gridSpan w:val="2"/>
             <w:tcBorders/>
             <w:vAlign w:val="center"/>
           </w:tcPr>
@@ -11286,87 +9883,14 @@
                 <w:szCs w:val="16"/>
                 <w:lang w:val="es-ES" w:bidi="ar-SA"/>
               </w:rPr>
-              <w:t>SI</w:t>
-            </w:r>
-          </w:p>
-        </w:tc>
-        <w:tc>
-          <w:tcPr>
-            <w:tcW w:w="849" w:type="dxa"/>
+              <w:t>{establecimiento}</w:t>
+            </w:r>
+          </w:p>
+        </w:tc>
+        <w:tc>
+          <w:tcPr>
+            <w:tcW w:w="2268" w:type="dxa"/>
             <w:gridSpan w:val="2"/>
-            <w:tcBorders/>
-            <w:vAlign w:val="center"/>
-          </w:tcPr>
-          <w:p>
-            <w:pPr>
-              <w:pStyle w:val="Normal"/>
-              <w:widowControl/>
-              <w:spacing w:before="0" w:after="0"/>
-              <w:jc w:val="both"/>
-              <w:rPr>
-                <w:rFonts w:ascii="Aptos" w:hAnsi="Aptos" w:cs="Arial"/>
-                <w:i/>
-                <w:i/>
-                <w:iCs/>
-                <w:color w:val="808080"/>
-                <w:sz w:val="16"/>
-                <w:szCs w:val="16"/>
-              </w:rPr>
-            </w:pPr>
-            <w:r>
-              <w:rPr>
-                <w:rFonts w:eastAsia="Times New Roman" w:cs="Arial" w:ascii="Aptos" w:hAnsi="Aptos"/>
-                <w:i/>
-                <w:iCs/>
-                <w:color w:val="808080"/>
-                <w:kern w:val="0"/>
-                <w:sz w:val="20"/>
-                <w:szCs w:val="20"/>
-                <w:lang w:val="es-ES" w:bidi="ar-SA"/>
-              </w:rPr>
-            </w:r>
-          </w:p>
-        </w:tc>
-        <w:tc>
-          <w:tcPr>
-            <w:tcW w:w="709" w:type="dxa"/>
-            <w:tcBorders/>
-            <w:vAlign w:val="center"/>
-          </w:tcPr>
-          <w:p>
-            <w:pPr>
-              <w:pStyle w:val="Normal"/>
-              <w:widowControl/>
-              <w:spacing w:before="0" w:after="0"/>
-              <w:jc w:val="both"/>
-              <w:rPr>
-                <w:rFonts w:ascii="Aptos" w:hAnsi="Aptos" w:cs="Arial"/>
-                <w:i/>
-                <w:i/>
-                <w:iCs/>
-                <w:color w:val="808080"/>
-                <w:sz w:val="16"/>
-                <w:szCs w:val="16"/>
-              </w:rPr>
-            </w:pPr>
-            <w:r>
-              <w:rPr>
-                <w:rFonts w:eastAsia="Times New Roman" w:cs="Arial" w:ascii="Aptos" w:hAnsi="Aptos"/>
-                <w:i/>
-                <w:iCs/>
-                <w:color w:val="808080"/>
-                <w:kern w:val="0"/>
-                <w:sz w:val="16"/>
-                <w:szCs w:val="16"/>
-                <w:lang w:val="es-ES" w:bidi="ar-SA"/>
-              </w:rPr>
-              <w:t>NO</w:t>
-            </w:r>
-          </w:p>
-        </w:tc>
-        <w:tc>
-          <w:tcPr>
-            <w:tcW w:w="709" w:type="dxa"/>
             <w:tcBorders/>
             <w:vAlign w:val="center"/>
           </w:tcPr>
@@ -11391,41 +9915,6 @@
                 <w:b/>
                 <w:bCs/>
                 <w:kern w:val="0"/>
-                <w:sz w:val="20"/>
-                <w:szCs w:val="20"/>
-                <w:lang w:val="es-ES" w:bidi="ar-SA"/>
-              </w:rPr>
-            </w:r>
-          </w:p>
-        </w:tc>
-        <w:tc>
-          <w:tcPr>
-            <w:tcW w:w="2268" w:type="dxa"/>
-            <w:gridSpan w:val="2"/>
-            <w:tcBorders/>
-            <w:vAlign w:val="center"/>
-          </w:tcPr>
-          <w:p>
-            <w:pPr>
-              <w:pStyle w:val="Normal"/>
-              <w:widowControl/>
-              <w:spacing w:before="0" w:after="0"/>
-              <w:jc w:val="left"/>
-              <w:rPr>
-                <w:rFonts w:ascii="Aptos" w:hAnsi="Aptos" w:cs="Arial"/>
-                <w:b/>
-                <w:b/>
-                <w:bCs/>
-                <w:sz w:val="16"/>
-                <w:szCs w:val="16"/>
-              </w:rPr>
-            </w:pPr>
-            <w:r>
-              <w:rPr>
-                <w:rFonts w:eastAsia="Times New Roman" w:cs="Arial" w:ascii="Aptos" w:hAnsi="Aptos"/>
-                <w:b/>
-                <w:bCs/>
-                <w:kern w:val="0"/>
                 <w:sz w:val="16"/>
                 <w:szCs w:val="16"/>
                 <w:lang w:val="es-ES" w:bidi="ar-SA"/>
@@ -11436,8 +9925,7 @@
         </w:tc>
         <w:tc>
           <w:tcPr>
-            <w:tcW w:w="993" w:type="dxa"/>
-            <w:gridSpan w:val="2"/>
+            <w:tcW w:w="3386" w:type="dxa"/>
             <w:tcBorders/>
             <w:vAlign w:val="center"/>
           </w:tcPr>
@@ -11468,118 +9956,7 @@
                 <w:szCs w:val="16"/>
                 <w:lang w:val="es-ES" w:bidi="ar-SA"/>
               </w:rPr>
-              <w:t>SI</w:t>
-            </w:r>
-          </w:p>
-        </w:tc>
-        <w:tc>
-          <w:tcPr>
-            <w:tcW w:w="850" w:type="dxa"/>
-            <w:gridSpan w:val="2"/>
-            <w:tcBorders/>
-            <w:vAlign w:val="center"/>
-          </w:tcPr>
-          <w:p>
-            <w:pPr>
-              <w:pStyle w:val="Normal"/>
-              <w:widowControl/>
-              <w:spacing w:before="0" w:after="0"/>
-              <w:jc w:val="both"/>
-              <w:rPr>
-                <w:rFonts w:ascii="Aptos" w:hAnsi="Aptos" w:cs="Arial"/>
-                <w:i/>
-                <w:i/>
-                <w:iCs/>
-                <w:color w:val="808080"/>
-                <w:sz w:val="16"/>
-                <w:szCs w:val="16"/>
-              </w:rPr>
-            </w:pPr>
-            <w:r>
-              <w:rPr>
-                <w:rFonts w:eastAsia="Times New Roman" w:cs="Arial" w:ascii="Aptos" w:hAnsi="Aptos"/>
-                <w:i/>
-                <w:iCs/>
-                <w:color w:val="808080"/>
-                <w:kern w:val="0"/>
-                <w:sz w:val="20"/>
-                <w:szCs w:val="20"/>
-                <w:lang w:val="es-ES" w:bidi="ar-SA"/>
-              </w:rPr>
-            </w:r>
-          </w:p>
-        </w:tc>
-        <w:tc>
-          <w:tcPr>
-            <w:tcW w:w="708" w:type="dxa"/>
-            <w:gridSpan w:val="2"/>
-            <w:tcBorders/>
-            <w:vAlign w:val="center"/>
-          </w:tcPr>
-          <w:p>
-            <w:pPr>
-              <w:pStyle w:val="Normal"/>
-              <w:widowControl/>
-              <w:spacing w:before="0" w:after="0"/>
-              <w:jc w:val="both"/>
-              <w:rPr>
-                <w:rFonts w:ascii="Aptos" w:hAnsi="Aptos" w:cs="Arial"/>
-                <w:i/>
-                <w:i/>
-                <w:iCs/>
-                <w:color w:val="808080"/>
-                <w:sz w:val="16"/>
-                <w:szCs w:val="16"/>
-              </w:rPr>
-            </w:pPr>
-            <w:r>
-              <w:rPr>
-                <w:rFonts w:eastAsia="Times New Roman" w:cs="Arial" w:ascii="Aptos" w:hAnsi="Aptos"/>
-                <w:i/>
-                <w:iCs/>
-                <w:color w:val="808080"/>
-                <w:kern w:val="0"/>
-                <w:sz w:val="16"/>
-                <w:szCs w:val="16"/>
-                <w:lang w:val="es-ES" w:bidi="ar-SA"/>
-              </w:rPr>
-              <w:t>NO</w:t>
-            </w:r>
-          </w:p>
-        </w:tc>
-        <w:tc>
-          <w:tcPr>
-            <w:tcW w:w="835" w:type="dxa"/>
-            <w:tcBorders/>
-            <w:vAlign w:val="center"/>
-          </w:tcPr>
-          <w:p>
-            <w:pPr>
-              <w:pStyle w:val="Normal"/>
-              <w:widowControl/>
-              <w:spacing w:before="0" w:after="0"/>
-              <w:jc w:val="both"/>
-              <w:rPr>
-                <w:rFonts w:ascii="Aptos" w:hAnsi="Aptos" w:cs="Arial"/>
-                <w:i/>
-                <w:i/>
-                <w:iCs/>
-                <w:color w:val="808080"/>
-                <w:sz w:val="16"/>
-                <w:szCs w:val="16"/>
-              </w:rPr>
-            </w:pPr>
-            <w:r>
-              <w:rPr>
-                <w:rFonts w:eastAsia="Times New Roman" w:cs="Arial" w:ascii="Aptos" w:hAnsi="Aptos"/>
-                <w:i/>
-                <w:iCs/>
-                <w:color w:val="808080"/>
-                <w:kern w:val="0"/>
-                <w:sz w:val="20"/>
-                <w:szCs w:val="20"/>
-                <w:lang w:val="es-ES" w:bidi="ar-SA"/>
-              </w:rPr>
+              <w:t>{fortalecimiento}</w:t>
             </w:r>
           </w:p>
         </w:tc>
@@ -11591,7 +9968,7 @@
         <w:tc>
           <w:tcPr>
             <w:tcW w:w="3076" w:type="dxa"/>
-            <w:gridSpan w:val="3"/>
+            <w:gridSpan w:val="2"/>
             <w:vMerge w:val="restart"/>
             <w:tcBorders/>
             <w:shd w:color="auto" w:fill="auto" w:val="clear"/>
@@ -11629,7 +10006,7 @@
         <w:tc>
           <w:tcPr>
             <w:tcW w:w="7539" w:type="dxa"/>
-            <w:gridSpan w:val="12"/>
+            <w:gridSpan w:val="4"/>
             <w:tcBorders/>
             <w:shd w:color="auto" w:fill="auto" w:val="clear"/>
             <w:vAlign w:val="center"/>
@@ -11661,7 +10038,7 @@
                 <w:szCs w:val="16"/>
                 <w:lang w:val="es-ES" w:bidi="ar-SA"/>
               </w:rPr>
-              <w:t>&lt;Nombre de la organización, asociación, JAC, cooperativa, grupo étnico a la que pertenece.&gt;</w:t>
+              <w:t>{tipo_figura_organizativa}</w:t>
             </w:r>
           </w:p>
         </w:tc>
@@ -11673,7 +10050,7 @@
         <w:tc>
           <w:tcPr>
             <w:tcW w:w="3076" w:type="dxa"/>
-            <w:gridSpan w:val="3"/>
+            <w:gridSpan w:val="2"/>
             <w:vMerge w:val="continue"/>
             <w:tcBorders/>
             <w:vAlign w:val="center"/>
@@ -11706,7 +10083,7 @@
         <w:tc>
           <w:tcPr>
             <w:tcW w:w="7539" w:type="dxa"/>
-            <w:gridSpan w:val="12"/>
+            <w:gridSpan w:val="4"/>
             <w:tcBorders/>
             <w:shd w:color="auto" w:fill="auto" w:val="clear"/>
             <w:vAlign w:val="center"/>
@@ -11738,7 +10115,7 @@
                 <w:szCs w:val="16"/>
                 <w:lang w:val="es-ES" w:bidi="ar-SA"/>
               </w:rPr>
-              <w:t>&lt;Número de Identificación Tributario debe coincidir con la documentación.&gt;</w:t>
+              <w:t>{tipo_figura_organizativa_identificacion}</w:t>
             </w:r>
           </w:p>
         </w:tc>
@@ -11750,7 +10127,7 @@
         <w:tc>
           <w:tcPr>
             <w:tcW w:w="3076" w:type="dxa"/>
-            <w:gridSpan w:val="3"/>
+            <w:gridSpan w:val="2"/>
             <w:vMerge w:val="continue"/>
             <w:tcBorders/>
             <w:vAlign w:val="center"/>
@@ -11783,7 +10160,7 @@
         <w:tc>
           <w:tcPr>
             <w:tcW w:w="3198" w:type="dxa"/>
-            <w:gridSpan w:val="4"/>
+            <w:gridSpan w:val="2"/>
             <w:tcBorders/>
             <w:shd w:color="auto" w:fill="auto" w:val="clear"/>
             <w:vAlign w:val="center"/>
@@ -11821,7 +10198,7 @@
         </w:tc>
         <w:tc>
           <w:tcPr>
-            <w:tcW w:w="1879" w:type="dxa"/>
+            <w:tcW w:w="4341" w:type="dxa"/>
             <w:gridSpan w:val="2"/>
             <w:tcBorders/>
             <w:shd w:color="auto" w:fill="auto" w:val="clear"/>
@@ -11854,123 +10231,7 @@
                 <w:szCs w:val="16"/>
                 <w:lang w:val="es-ES" w:bidi="ar-SA"/>
               </w:rPr>
-              <w:t>Si</w:t>
-            </w:r>
-          </w:p>
-        </w:tc>
-        <w:tc>
-          <w:tcPr>
-            <w:tcW w:w="405" w:type="dxa"/>
-            <w:gridSpan w:val="2"/>
-            <w:tcBorders/>
-            <w:shd w:color="auto" w:fill="auto" w:val="clear"/>
-            <w:vAlign w:val="center"/>
-          </w:tcPr>
-          <w:p>
-            <w:pPr>
-              <w:pStyle w:val="Normal"/>
-              <w:widowControl/>
-              <w:spacing w:before="0" w:after="0"/>
-              <w:jc w:val="both"/>
-              <w:rPr>
-                <w:rFonts w:ascii="Aptos" w:hAnsi="Aptos" w:cs="Arial"/>
-                <w:i/>
-                <w:i/>
-                <w:iCs/>
-                <w:color w:val="808080"/>
-                <w:sz w:val="16"/>
-                <w:szCs w:val="16"/>
-              </w:rPr>
-            </w:pPr>
-            <w:r>
-              <w:rPr>
-                <w:rFonts w:eastAsia="Times New Roman" w:cs="Arial" w:ascii="Aptos" w:hAnsi="Aptos"/>
-                <w:i/>
-                <w:iCs/>
-                <w:color w:val="808080"/>
-                <w:kern w:val="0"/>
-                <w:sz w:val="20"/>
-                <w:szCs w:val="20"/>
-                <w:lang w:val="es-ES" w:bidi="ar-SA"/>
-              </w:rPr>
-            </w:r>
-          </w:p>
-        </w:tc>
-        <w:tc>
-          <w:tcPr>
-            <w:tcW w:w="936" w:type="dxa"/>
-            <w:gridSpan w:val="2"/>
-            <w:tcBorders/>
-            <w:shd w:color="auto" w:fill="auto" w:val="clear"/>
-            <w:vAlign w:val="center"/>
-          </w:tcPr>
-          <w:p>
-            <w:pPr>
-              <w:pStyle w:val="Normal"/>
-              <w:widowControl/>
-              <w:spacing w:before="0" w:after="0"/>
-              <w:jc w:val="both"/>
-              <w:rPr>
-                <w:rFonts w:ascii="Aptos" w:hAnsi="Aptos" w:cs="Arial"/>
-                <w:i/>
-                <w:i/>
-                <w:iCs/>
-                <w:color w:val="808080"/>
-                <w:sz w:val="16"/>
-                <w:szCs w:val="16"/>
-              </w:rPr>
-            </w:pPr>
-            <w:r>
-              <w:rPr>
-                <w:rFonts w:eastAsia="Times New Roman" w:cs="Arial" w:ascii="Aptos" w:hAnsi="Aptos"/>
-                <w:i/>
-                <w:iCs/>
-                <w:color w:val="808080"/>
-                <w:kern w:val="0"/>
-                <w:sz w:val="16"/>
-                <w:szCs w:val="16"/>
-                <w:lang w:val="es-ES" w:bidi="ar-SA"/>
-              </w:rPr>
-              <w:t>No</w:t>
-            </w:r>
-          </w:p>
-        </w:tc>
-        <w:tc>
-          <w:tcPr>
-            <w:tcW w:w="1121" w:type="dxa"/>
-            <w:gridSpan w:val="2"/>
-            <w:tcBorders/>
-            <w:vAlign w:val="center"/>
-          </w:tcPr>
-          <w:p>
-            <w:pPr>
-              <w:pStyle w:val="Normal"/>
-              <w:widowControl/>
-              <w:spacing w:before="0" w:after="0"/>
-              <w:jc w:val="both"/>
-              <w:rPr>
-                <w:rFonts w:ascii="Aptos" w:hAnsi="Aptos" w:cs="Arial"/>
-                <w:i/>
-                <w:i/>
-                <w:iCs/>
-                <w:color w:val="808080"/>
-                <w:sz w:val="16"/>
-                <w:szCs w:val="16"/>
-                <w:highlight w:val="yellow"/>
-              </w:rPr>
-            </w:pPr>
-            <w:r>
-              <w:rPr>
-                <w:rFonts w:eastAsia="Times New Roman" w:cs="Arial" w:ascii="Aptos" w:hAnsi="Aptos"/>
-                <w:i/>
-                <w:iCs/>
-                <w:color w:val="808080"/>
-                <w:kern w:val="0"/>
-                <w:sz w:val="20"/>
-                <w:szCs w:val="20"/>
-                <w:highlight w:val="yellow"/>
-                <w:lang w:val="es-ES" w:bidi="ar-SA"/>
-              </w:rPr>
+              <w:t>{documento_pertenencia_etnica_anexa}</w:t>
             </w:r>
           </w:p>
         </w:tc>
@@ -12139,7 +10400,30 @@
                 <w:szCs w:val="16"/>
                 <w:lang w:val="es-ES" w:bidi="ar-SA"/>
               </w:rPr>
-              <w:t xml:space="preserve">Yo ______________________ en nombre propio y en nombre y representación de las personas incluidas en este formulario como parte de mi núcleo familiar declaro que: </w:t>
+              <w:t xml:space="preserve">Yo </w:t>
+            </w:r>
+            <w:r>
+              <w:rPr>
+                <w:rFonts w:eastAsia="Times New Roman" w:cs="Arial" w:ascii="Aptos" w:hAnsi="Aptos"/>
+                <w:i/>
+                <w:iCs/>
+                <w:color w:val="000000"/>
+                <w:kern w:val="0"/>
+                <w:sz w:val="16"/>
+                <w:szCs w:val="16"/>
+                <w:lang w:val="es-ES" w:eastAsia="es-ES" w:bidi="ar-SA"/>
+              </w:rPr>
+              <w:t>{nombre}</w:t>
+            </w:r>
+            <w:r>
+              <w:rPr>
+                <w:rFonts w:eastAsia="Times New Roman" w:cs="Arial" w:ascii="Aptos" w:hAnsi="Aptos"/>
+                <w:kern w:val="0"/>
+                <w:sz w:val="16"/>
+                <w:szCs w:val="16"/>
+                <w:lang w:val="es-ES" w:bidi="ar-SA"/>
+              </w:rPr>
+              <w:t xml:space="preserve"> en nombre propio y en nombre y representación de las personas incluidas en este formulario como parte de mi núcleo familiar declaro que: </w:t>
             </w:r>
           </w:p>
           <w:p>
@@ -12179,9 +10463,9 @@
               <w:contextualSpacing/>
               <w:jc w:val="both"/>
               <w:rPr>
-                <w:rFonts w:ascii="Aptos" w:hAnsi="Aptos" w:cs="Arial"/>
-                <w:sz w:val="16"/>
-                <w:szCs w:val="16"/>
+                <w:rFonts w:eastAsia="Times New Roman"/>
+                <w:kern w:val="0"/>
+                <w:lang w:val="es-ES" w:bidi="ar-SA"/>
               </w:rPr>
             </w:pPr>
             <w:r>
@@ -12208,19 +10492,20 @@
               <w:contextualSpacing/>
               <w:jc w:val="both"/>
               <w:rPr>
-                <w:rFonts w:ascii="Aptos" w:hAnsi="Aptos" w:cs="Arial"/>
-                <w:sz w:val="16"/>
-                <w:szCs w:val="16"/>
-                <w:highlight w:val="yellow"/>
-              </w:rPr>
-            </w:pPr>
-            <w:r>
-              <w:rPr>
-                <w:rFonts w:eastAsia="Times New Roman" w:cs="Arial" w:ascii="Aptos" w:hAnsi="Aptos"/>
-                <w:kern w:val="0"/>
-                <w:sz w:val="16"/>
-                <w:szCs w:val="16"/>
-                <w:highlight w:val="yellow"/>
+                <w:rFonts w:eastAsia="Times New Roman"/>
+                <w:kern w:val="0"/>
+                <w:highlight w:val="none"/>
+                <w:shd w:fill="auto" w:val="clear"/>
+                <w:lang w:val="es-ES" w:bidi="ar-SA"/>
+              </w:rPr>
+            </w:pPr>
+            <w:r>
+              <w:rPr>
+                <w:rFonts w:eastAsia="Times New Roman" w:cs="Arial" w:ascii="Aptos" w:hAnsi="Aptos"/>
+                <w:kern w:val="0"/>
+                <w:sz w:val="16"/>
+                <w:szCs w:val="16"/>
+                <w:shd w:fill="auto" w:val="clear"/>
                 <w:lang w:val="es-ES" w:bidi="ar-SA"/>
               </w:rPr>
               <w:t>Entendemos que salvo entre los miembros del grupo familiar aquí preinscritos, las prerrogativas y obligaciones surgidas del proceso de sustitución no son transmisibles a ningún título.</w:t>
@@ -12239,19 +10524,20 @@
               <w:contextualSpacing/>
               <w:jc w:val="both"/>
               <w:rPr>
-                <w:rFonts w:ascii="Aptos" w:hAnsi="Aptos" w:cs="Arial"/>
-                <w:sz w:val="16"/>
-                <w:szCs w:val="16"/>
-                <w:highlight w:val="yellow"/>
-              </w:rPr>
-            </w:pPr>
-            <w:r>
-              <w:rPr>
-                <w:rFonts w:eastAsia="Times New Roman" w:cs="Arial" w:ascii="Aptos" w:hAnsi="Aptos"/>
-                <w:kern w:val="0"/>
-                <w:sz w:val="16"/>
-                <w:szCs w:val="16"/>
-                <w:highlight w:val="yellow"/>
+                <w:rFonts w:eastAsia="Times New Roman"/>
+                <w:kern w:val="0"/>
+                <w:highlight w:val="none"/>
+                <w:shd w:fill="auto" w:val="clear"/>
+                <w:lang w:val="es-ES" w:bidi="ar-SA"/>
+              </w:rPr>
+            </w:pPr>
+            <w:r>
+              <w:rPr>
+                <w:rFonts w:eastAsia="Times New Roman" w:cs="Arial" w:ascii="Aptos" w:hAnsi="Aptos"/>
+                <w:kern w:val="0"/>
+                <w:sz w:val="16"/>
+                <w:szCs w:val="16"/>
+                <w:shd w:fill="auto" w:val="clear"/>
                 <w:lang w:val="es-ES" w:bidi="ar-SA"/>
               </w:rPr>
               <w:t>No nos inscribiremos, además de la presente, ni individual ni colectivamente, en este u otro programa o proceso de sustitución mientras que hagamos parte de este núcleo familiar.</w:t>
@@ -12270,41 +10556,31 @@
               <w:contextualSpacing/>
               <w:jc w:val="both"/>
               <w:rPr>
-                <w:rFonts w:ascii="Aptos" w:hAnsi="Aptos" w:cs="Arial"/>
-                <w:sz w:val="16"/>
-                <w:szCs w:val="16"/>
-              </w:rPr>
-            </w:pPr>
-            <w:r>
-              <w:rPr>
-                <w:rFonts w:eastAsia="Times New Roman" w:cs="Arial" w:ascii="Aptos" w:hAnsi="Aptos"/>
-                <w:kern w:val="0"/>
-                <w:sz w:val="16"/>
-                <w:szCs w:val="16"/>
-                <w:lang w:val="es-ES" w:bidi="ar-SA"/>
-              </w:rPr>
-              <w:t xml:space="preserve">No tenemos vínculo bajo ninguna calidad </w:t>
-            </w:r>
-            <w:r>
-              <w:rPr>
-                <w:rFonts w:eastAsia="Times New Roman" w:cs="Arial" w:ascii="Aptos" w:hAnsi="Aptos"/>
-                <w:kern w:val="0"/>
-                <w:sz w:val="16"/>
-                <w:szCs w:val="16"/>
-                <w:highlight w:val="yellow"/>
-                <w:lang w:val="es-ES" w:bidi="ar-SA"/>
-              </w:rPr>
-              <w:t>(titular-beneficiario- proveedor)</w:t>
-            </w:r>
-            <w:r>
-              <w:rPr>
-                <w:rFonts w:eastAsia="Times New Roman" w:cs="Arial" w:ascii="Aptos" w:hAnsi="Aptos"/>
-                <w:kern w:val="0"/>
-                <w:sz w:val="16"/>
-                <w:szCs w:val="16"/>
-                <w:lang w:val="es-ES" w:bidi="ar-SA"/>
-              </w:rPr>
-              <w:t xml:space="preserve"> con el Programa Nacional Integral de Sustitución de Cultivos de Uso Ilícito (PNIS), u otros programas o procesos de sustitución de cultivos de uso ilícito a la fecha de suscripción del presente documento. </w:t>
+                <w:rFonts w:eastAsia="Times New Roman"/>
+                <w:kern w:val="0"/>
+                <w:lang w:val="es-ES" w:bidi="ar-SA"/>
+              </w:rPr>
+            </w:pPr>
+            <w:r>
+              <w:rPr>
+                <w:rFonts w:eastAsia="Times New Roman" w:cs="Arial" w:ascii="Aptos" w:hAnsi="Aptos"/>
+                <w:kern w:val="0"/>
+                <w:sz w:val="16"/>
+                <w:szCs w:val="16"/>
+                <w:shd w:fill="auto" w:val="clear"/>
+                <w:lang w:val="es-ES" w:bidi="ar-SA"/>
+              </w:rPr>
+              <w:t xml:space="preserve">No tenemos vínculo bajo ninguna calidad (titular-beneficiario- proveedor) </w:t>
+            </w:r>
+            <w:r>
+              <w:rPr>
+                <w:rFonts w:eastAsia="Times New Roman" w:cs="Arial" w:ascii="Aptos" w:hAnsi="Aptos"/>
+                <w:kern w:val="0"/>
+                <w:sz w:val="16"/>
+                <w:szCs w:val="16"/>
+                <w:lang w:val="es-ES" w:bidi="ar-SA"/>
+              </w:rPr>
+              <w:t xml:space="preserve">con el Programa Nacional Integral de Sustitución de Cultivos de Uso Ilícito (PNIS), u otros programas o procesos de sustitución de cultivos de uso ilícito a la fecha de suscripción del presente documento. </w:t>
             </w:r>
           </w:p>
           <w:p>
@@ -12320,32 +10596,42 @@
               <w:contextualSpacing/>
               <w:jc w:val="both"/>
               <w:rPr>
-                <w:rFonts w:ascii="Aptos" w:hAnsi="Aptos" w:cs="Arial"/>
+                <w:rFonts w:eastAsia="Times New Roman"/>
+                <w:kern w:val="0"/>
+                <w:lang w:val="es-ES" w:bidi="ar-SA"/>
+              </w:rPr>
+            </w:pPr>
+            <w:r>
+              <w:rPr>
+                <w:rFonts w:eastAsia="Times New Roman" w:cs="Arial" w:ascii="Aptos" w:hAnsi="Aptos"/>
+                <w:kern w:val="0"/>
+                <w:sz w:val="16"/>
+                <w:szCs w:val="16"/>
+                <w:lang w:val="es-ES" w:bidi="ar-SA"/>
+              </w:rPr>
+              <w:t>Contamos con arraigo en el municipio de {predio1_nombre}  acreditado</w:t>
+            </w:r>
+            <w:r>
+              <w:rPr>
+                <w:rFonts w:eastAsia="Times New Roman" w:cs="Arial" w:ascii="Aptos" w:hAnsi="Aptos"/>
+                <w:kern w:val="0"/>
+                <w:sz w:val="16"/>
+                <w:szCs w:val="16"/>
+                <w:shd w:fill="auto" w:val="clear"/>
+                <w:lang w:val="es-ES" w:bidi="ar-SA"/>
+              </w:rPr>
+              <w:t xml:space="preserve"> por autoridad competente u organismo de acción comunal, o quienes hagan sus veces.</w:t>
+            </w:r>
+            <w:r>
+              <w:rPr>
+                <w:rFonts w:eastAsia="Times New Roman" w:cs="Arial" w:ascii="Aptos" w:hAnsi="Aptos"/>
+                <w:kern w:val="0"/>
                 <w:sz w:val="16"/>
                 <w:szCs w:val="16"/>
                 <w:highlight w:val="yellow"/>
-              </w:rPr>
-            </w:pPr>
-            <w:r>
-              <w:rPr>
-                <w:rFonts w:eastAsia="Times New Roman" w:cs="Arial" w:ascii="Aptos" w:hAnsi="Aptos"/>
-                <w:kern w:val="0"/>
-                <w:sz w:val="16"/>
-                <w:szCs w:val="16"/>
-                <w:lang w:val="es-ES" w:bidi="ar-SA"/>
-              </w:rPr>
-              <w:t xml:space="preserve">Contamos con arraigo en el municipio de ___________ acreditado </w:t>
-            </w:r>
-            <w:r>
-              <w:rPr>
-                <w:rFonts w:eastAsia="Times New Roman" w:cs="Arial" w:ascii="Aptos" w:hAnsi="Aptos"/>
-                <w:kern w:val="0"/>
-                <w:sz w:val="16"/>
-                <w:szCs w:val="16"/>
-                <w:highlight w:val="yellow"/>
-                <w:lang w:val="es-ES" w:bidi="ar-SA"/>
-              </w:rPr>
-              <w:t xml:space="preserve">por autoridad competente u organismo de acción comunal, o quienes hagan sus veces. </w:t>
+                <w:lang w:val="es-ES" w:bidi="ar-SA"/>
+              </w:rPr>
+              <w:t xml:space="preserve"> </w:t>
             </w:r>
           </w:p>
           <w:p>
@@ -12432,7 +10718,28 @@
                 <w:szCs w:val="16"/>
                 <w:lang w:val="es-ES" w:bidi="ar-SA"/>
               </w:rPr>
-              <w:t>El predio en el que se realizaremos la implementación del proceso de sustitución de cultivos de uso ilícito tiene ____ hectáreas cultivos de uso ilícito con corte a la fecha de suscripción del presente documento.</w:t>
+              <w:t xml:space="preserve">El predio en el que se realizaremos la implementación del proceso de sustitución de cultivos de uso ilícito tiene </w:t>
+            </w:r>
+            <w:r>
+              <w:rPr>
+                <w:rFonts w:eastAsia="Times New Roman" w:cs="Arial" w:ascii="Aptos" w:hAnsi="Aptos"/>
+                <w:i/>
+                <w:kern w:val="0"/>
+                <w:sz w:val="16"/>
+                <w:szCs w:val="16"/>
+                <w:lang w:val="es-ES" w:bidi="ar-SA"/>
+              </w:rPr>
+              <w:t>{predio1_area_coca}</w:t>
+            </w:r>
+            <w:r>
+              <w:rPr>
+                <w:rFonts w:eastAsia="Times New Roman" w:cs="Arial" w:ascii="Aptos" w:hAnsi="Aptos"/>
+                <w:kern w:val="0"/>
+                <w:sz w:val="16"/>
+                <w:szCs w:val="16"/>
+                <w:lang w:val="es-ES" w:bidi="ar-SA"/>
+              </w:rPr>
+              <w:t xml:space="preserve"> hectáreas cultivos de uso ilícito con corte a la fecha de suscripción del presente documento.</w:t>
             </w:r>
           </w:p>
           <w:p>
@@ -12546,31 +10853,31 @@
               <w:contextualSpacing/>
               <w:jc w:val="both"/>
               <w:rPr>
-                <w:rFonts w:ascii="Aptos" w:hAnsi="Aptos" w:cs="Arial"/>
-                <w:sz w:val="16"/>
-                <w:szCs w:val="16"/>
-              </w:rPr>
-            </w:pPr>
-            <w:r>
-              <w:rPr>
-                <w:rFonts w:eastAsia="Times New Roman" w:cs="Arial" w:ascii="Aptos" w:hAnsi="Aptos"/>
-                <w:kern w:val="0"/>
-                <w:sz w:val="16"/>
-                <w:szCs w:val="16"/>
-                <w:highlight w:val="yellow"/>
-                <w:lang w:val="es-ES" w:bidi="ar-SA"/>
-              </w:rPr>
-              <w:t>Arrancar de raíz</w:t>
-            </w:r>
-            <w:r>
-              <w:rPr>
-                <w:rFonts w:eastAsia="Times New Roman" w:cs="Arial" w:ascii="Aptos" w:hAnsi="Aptos"/>
-                <w:kern w:val="0"/>
-                <w:sz w:val="16"/>
-                <w:szCs w:val="16"/>
-                <w:lang w:val="es-ES" w:bidi="ar-SA"/>
-              </w:rPr>
-              <w:t xml:space="preserve"> la totalidad de los cultivos de uso ilícito en el predio objeto de intervención, en el periodo comprendido entre la recepción del primer pago de la sustitución de ingresos y el inicio de la intervención predial que corresponde el establecimiento y/o fortalecimiento de la línea productiva de sustitución de economías. </w:t>
+                <w:rFonts w:eastAsia="Times New Roman"/>
+                <w:kern w:val="0"/>
+                <w:lang w:val="es-ES" w:bidi="ar-SA"/>
+              </w:rPr>
+            </w:pPr>
+            <w:r>
+              <w:rPr>
+                <w:rFonts w:eastAsia="Times New Roman" w:cs="Arial" w:ascii="Aptos" w:hAnsi="Aptos"/>
+                <w:kern w:val="0"/>
+                <w:sz w:val="16"/>
+                <w:szCs w:val="16"/>
+                <w:shd w:fill="auto" w:val="clear"/>
+                <w:lang w:val="es-ES" w:bidi="ar-SA"/>
+              </w:rPr>
+              <w:t>Arrancar de raíz la tota</w:t>
+            </w:r>
+            <w:r>
+              <w:rPr>
+                <w:rFonts w:eastAsia="Times New Roman" w:cs="Arial" w:ascii="Aptos" w:hAnsi="Aptos"/>
+                <w:kern w:val="0"/>
+                <w:sz w:val="16"/>
+                <w:szCs w:val="16"/>
+                <w:lang w:val="es-ES" w:bidi="ar-SA"/>
+              </w:rPr>
+              <w:t xml:space="preserve">lidad de los cultivos de uso ilícito en el predio objeto de intervención, en el periodo comprendido entre la recepción del primer pago de la sustitución de ingresos y el inicio de la intervención predial que corresponde el establecimiento y/o fortalecimiento de la línea productiva de sustitución de economías. </w:t>
             </w:r>
           </w:p>
           <w:p>
@@ -12586,9 +10893,9 @@
               <w:contextualSpacing/>
               <w:jc w:val="both"/>
               <w:rPr>
-                <w:rFonts w:ascii="Aptos" w:hAnsi="Aptos" w:cs="Arial"/>
-                <w:sz w:val="16"/>
-                <w:szCs w:val="16"/>
+                <w:rFonts w:eastAsia="Times New Roman"/>
+                <w:kern w:val="0"/>
+                <w:lang w:val="es-ES" w:bidi="ar-SA"/>
               </w:rPr>
             </w:pPr>
             <w:r>
@@ -12615,43 +10922,23 @@
               <w:contextualSpacing/>
               <w:jc w:val="both"/>
               <w:rPr>
-                <w:rFonts w:ascii="Aptos" w:hAnsi="Aptos" w:cs="Arial"/>
-                <w:sz w:val="16"/>
-                <w:szCs w:val="16"/>
-                <w:highlight w:val="yellow"/>
-              </w:rPr>
-            </w:pPr>
-            <w:r>
-              <w:rPr>
-                <w:rFonts w:eastAsia="Times New Roman" w:cs="Arial" w:ascii="Aptos" w:hAnsi="Aptos"/>
-                <w:kern w:val="0"/>
-                <w:sz w:val="16"/>
-                <w:szCs w:val="16"/>
-                <w:highlight w:val="yellow"/>
-                <w:lang w:val="es-ES" w:bidi="ar-SA"/>
-              </w:rPr>
-              <w:t>No propiciar, participar o promocionar en ningún grado</w:t>
-            </w:r>
-            <w:r>
-              <w:rPr>
-                <w:rFonts w:eastAsia="Times New Roman" w:cs="Arial" w:ascii="Aptos" w:hAnsi="Aptos"/>
-                <w:kern w:val="0"/>
-                <w:sz w:val="16"/>
-                <w:szCs w:val="16"/>
-                <w:lang w:val="es-ES" w:bidi="ar-SA"/>
-              </w:rPr>
-              <w:t xml:space="preserve"> </w:t>
-            </w:r>
-            <w:r>
-              <w:rPr>
-                <w:rFonts w:eastAsia="Times New Roman" w:cs="Arial" w:ascii="Aptos" w:hAnsi="Aptos"/>
-                <w:kern w:val="0"/>
-                <w:sz w:val="16"/>
-                <w:szCs w:val="16"/>
-                <w:highlight w:val="yellow"/>
-                <w:lang w:val="es-ES" w:bidi="ar-SA"/>
-              </w:rPr>
-              <w:t>en la comisión de conductas asociadas a economías ilícitas o conexas, a partir de la suscripción de este documento.</w:t>
+                <w:rFonts w:eastAsia="Times New Roman"/>
+                <w:kern w:val="0"/>
+                <w:highlight w:val="none"/>
+                <w:shd w:fill="auto" w:val="clear"/>
+                <w:lang w:val="es-ES" w:bidi="ar-SA"/>
+              </w:rPr>
+            </w:pPr>
+            <w:r>
+              <w:rPr>
+                <w:rFonts w:eastAsia="Times New Roman" w:cs="Arial" w:ascii="Aptos" w:hAnsi="Aptos"/>
+                <w:kern w:val="0"/>
+                <w:sz w:val="16"/>
+                <w:szCs w:val="16"/>
+                <w:shd w:fill="auto" w:val="clear"/>
+                <w:lang w:val="es-ES" w:bidi="ar-SA"/>
+              </w:rPr>
+              <w:t>No propiciar, participar o promocionar en ningún grado en la comisión de conductas asociadas a economías ilícitas o conexas, a partir de la suscripción de este documento.</w:t>
             </w:r>
           </w:p>
           <w:p>
@@ -12667,9 +10954,9 @@
               <w:contextualSpacing/>
               <w:jc w:val="both"/>
               <w:rPr>
-                <w:rFonts w:ascii="Aptos" w:hAnsi="Aptos" w:cs="Arial"/>
-                <w:sz w:val="16"/>
-                <w:szCs w:val="16"/>
+                <w:rFonts w:eastAsia="Times New Roman"/>
+                <w:kern w:val="0"/>
+                <w:lang w:val="es-ES" w:bidi="ar-SA"/>
               </w:rPr>
             </w:pPr>
             <w:r>
@@ -12696,10 +10983,9 @@
               <w:contextualSpacing/>
               <w:jc w:val="both"/>
               <w:rPr>
-                <w:rFonts w:ascii="Aptos" w:hAnsi="Aptos" w:cs="Arial"/>
-                <w:sz w:val="16"/>
-                <w:szCs w:val="16"/>
-                <w:highlight w:val="yellow"/>
+                <w:rFonts w:eastAsia="Times New Roman"/>
+                <w:kern w:val="0"/>
+                <w:lang w:val="es-ES" w:bidi="ar-SA"/>
               </w:rPr>
             </w:pPr>
             <w:r>
@@ -12718,7 +11004,7 @@
                 <w:kern w:val="0"/>
                 <w:sz w:val="16"/>
                 <w:szCs w:val="16"/>
-                <w:highlight w:val="yellow"/>
+                <w:shd w:fill="auto" w:val="clear"/>
                 <w:lang w:val="es-ES" w:bidi="ar-SA"/>
               </w:rPr>
               <w:t>años posteriores al inicio de actividades de implementación.</w:t>
@@ -12737,41 +11023,41 @@
               <w:contextualSpacing/>
               <w:jc w:val="both"/>
               <w:rPr>
-                <w:rFonts w:ascii="Aptos" w:hAnsi="Aptos" w:cs="Arial"/>
-                <w:sz w:val="16"/>
-                <w:szCs w:val="16"/>
-              </w:rPr>
-            </w:pPr>
-            <w:r>
-              <w:rPr>
-                <w:rFonts w:eastAsia="Times New Roman" w:cs="Arial" w:ascii="Aptos" w:hAnsi="Aptos"/>
-                <w:kern w:val="0"/>
-                <w:sz w:val="16"/>
-                <w:szCs w:val="16"/>
-                <w:lang w:val="es-ES" w:bidi="ar-SA"/>
-              </w:rPr>
-              <w:t xml:space="preserve">Permitir, </w:t>
-            </w:r>
-            <w:r>
-              <w:rPr>
-                <w:rFonts w:eastAsia="Times New Roman" w:cs="Arial" w:ascii="Aptos" w:hAnsi="Aptos"/>
-                <w:kern w:val="0"/>
-                <w:sz w:val="16"/>
-                <w:szCs w:val="16"/>
-                <w:highlight w:val="yellow"/>
-                <w:lang w:val="es-ES" w:bidi="ar-SA"/>
-              </w:rPr>
-              <w:t>cuando sea debidamente requerido</w:t>
-            </w:r>
-            <w:r>
-              <w:rPr>
-                <w:rFonts w:eastAsia="Times New Roman" w:cs="Arial" w:ascii="Aptos" w:hAnsi="Aptos"/>
-                <w:kern w:val="0"/>
-                <w:sz w:val="16"/>
-                <w:szCs w:val="16"/>
-                <w:lang w:val="es-ES" w:bidi="ar-SA"/>
-              </w:rPr>
-              <w:t>, el ingreso al predio y facilitar la caracterización predial, las validaciones y monitoreo de presencia de cultivos de uso ilícito en el predio objeto de intervención de acuerdo con el Sistema Integrado de Monitoreo de Cultivos de Uso Ilícito y demás mecanismos de verificación que el Estado en cabeza de la DSCI pueda definir.</w:t>
+                <w:rFonts w:eastAsia="Times New Roman"/>
+                <w:kern w:val="0"/>
+                <w:lang w:val="es-ES" w:bidi="ar-SA"/>
+              </w:rPr>
+            </w:pPr>
+            <w:r>
+              <w:rPr>
+                <w:rFonts w:eastAsia="Times New Roman" w:cs="Arial" w:ascii="Aptos" w:hAnsi="Aptos"/>
+                <w:kern w:val="0"/>
+                <w:sz w:val="16"/>
+                <w:szCs w:val="16"/>
+                <w:lang w:val="es-ES" w:bidi="ar-SA"/>
+              </w:rPr>
+              <w:t>Permitir,</w:t>
+            </w:r>
+            <w:r>
+              <w:rPr>
+                <w:rFonts w:eastAsia="Times New Roman" w:cs="Arial" w:ascii="Aptos" w:hAnsi="Aptos"/>
+                <w:kern w:val="0"/>
+                <w:sz w:val="16"/>
+                <w:szCs w:val="16"/>
+                <w:shd w:fill="auto" w:val="clear"/>
+                <w:lang w:val="es-ES" w:bidi="ar-SA"/>
+              </w:rPr>
+              <w:t xml:space="preserve"> cuando sea debidamente requerido, el ingreso al predio y facilitar la caracterización predial, las validaciones y </w:t>
+            </w:r>
+            <w:r>
+              <w:rPr>
+                <w:rFonts w:eastAsia="Times New Roman" w:cs="Arial" w:ascii="Aptos" w:hAnsi="Aptos"/>
+                <w:kern w:val="0"/>
+                <w:sz w:val="16"/>
+                <w:szCs w:val="16"/>
+                <w:lang w:val="es-ES" w:bidi="ar-SA"/>
+              </w:rPr>
+              <w:t>monitoreo de presencia de cultivos de uso ilícito en el predio objeto de intervención de acuerdo con el Sistema Integrado de Monitoreo de Cultivos de Uso Ilícito y demás mecanismos de verificación que el Estado en cabeza de la DSCI pueda definir.</w:t>
             </w:r>
           </w:p>
           <w:p>
@@ -12800,28 +11086,28 @@
                 <w:szCs w:val="16"/>
                 <w:lang w:val="es-ES" w:bidi="ar-SA"/>
               </w:rPr>
-              <w:t xml:space="preserve">Participar activamente y realizar las actividades que se requieran para acceder a las alternativas de sustitución de ingresos y de economías en el predio indicadas por el equipo </w:t>
-            </w:r>
-            <w:r>
-              <w:rPr>
-                <w:rFonts w:eastAsia="Times New Roman" w:cs="Arial" w:ascii="Aptos" w:hAnsi="Aptos"/>
-                <w:kern w:val="0"/>
-                <w:sz w:val="16"/>
-                <w:szCs w:val="16"/>
-                <w:highlight w:val="yellow"/>
-                <w:lang w:val="es-ES" w:bidi="ar-SA"/>
-              </w:rPr>
-              <w:t>de Asistencia Técnica Integral</w:t>
-            </w:r>
-            <w:r>
-              <w:rPr>
-                <w:rFonts w:eastAsia="Times New Roman" w:cs="Arial" w:ascii="Aptos" w:hAnsi="Aptos"/>
-                <w:kern w:val="0"/>
-                <w:sz w:val="16"/>
-                <w:szCs w:val="16"/>
-                <w:lang w:val="es-ES" w:bidi="ar-SA"/>
-              </w:rPr>
-              <w:t xml:space="preserve">, para el adecuado desarrollo de la línea productiva seleccionada. </w:t>
+              <w:t>Participar activamente y realizar las actividades que se requieran para acceder a las alternativas de sustitución de ingresos y de economías en el predio indicadas por el equipo</w:t>
+            </w:r>
+            <w:r>
+              <w:rPr>
+                <w:rFonts w:eastAsia="Times New Roman" w:cs="Arial" w:ascii="Aptos" w:hAnsi="Aptos"/>
+                <w:kern w:val="0"/>
+                <w:sz w:val="16"/>
+                <w:szCs w:val="16"/>
+                <w:shd w:fill="auto" w:val="clear"/>
+                <w:lang w:val="es-ES" w:bidi="ar-SA"/>
+              </w:rPr>
+              <w:t xml:space="preserve"> de Asistencia Técnica Integral, </w:t>
+            </w:r>
+            <w:r>
+              <w:rPr>
+                <w:rFonts w:eastAsia="Times New Roman" w:cs="Arial" w:ascii="Aptos" w:hAnsi="Aptos"/>
+                <w:kern w:val="0"/>
+                <w:sz w:val="16"/>
+                <w:szCs w:val="16"/>
+                <w:lang w:val="es-ES" w:bidi="ar-SA"/>
+              </w:rPr>
+              <w:t xml:space="preserve">para el adecuado desarrollo de la línea productiva seleccionada. </w:t>
             </w:r>
           </w:p>
           <w:p>
@@ -12837,19 +11123,20 @@
               <w:contextualSpacing/>
               <w:jc w:val="both"/>
               <w:rPr>
-                <w:rFonts w:ascii="Aptos" w:hAnsi="Aptos" w:cs="Arial"/>
-                <w:sz w:val="16"/>
-                <w:szCs w:val="16"/>
-                <w:highlight w:val="yellow"/>
-              </w:rPr>
-            </w:pPr>
-            <w:r>
-              <w:rPr>
-                <w:rFonts w:eastAsia="Times New Roman" w:cs="Arial" w:ascii="Aptos" w:hAnsi="Aptos"/>
-                <w:kern w:val="0"/>
-                <w:sz w:val="16"/>
-                <w:szCs w:val="16"/>
-                <w:highlight w:val="yellow"/>
+                <w:rFonts w:eastAsia="Times New Roman"/>
+                <w:kern w:val="0"/>
+                <w:highlight w:val="none"/>
+                <w:shd w:fill="auto" w:val="clear"/>
+                <w:lang w:val="es-ES" w:bidi="ar-SA"/>
+              </w:rPr>
+            </w:pPr>
+            <w:r>
+              <w:rPr>
+                <w:rFonts w:eastAsia="Times New Roman" w:cs="Arial" w:ascii="Aptos" w:hAnsi="Aptos"/>
+                <w:kern w:val="0"/>
+                <w:sz w:val="16"/>
+                <w:szCs w:val="16"/>
+                <w:shd w:fill="auto" w:val="clear"/>
                 <w:lang w:val="es-ES" w:bidi="ar-SA"/>
               </w:rPr>
               <w:t xml:space="preserve">Hacer uso adecuado, eficiente y orientado a los fines del sistema productivo de las herramientas, recursos materiales e insumos entregados durante la intervención del proyecto productivo. Lo anterior incluye no donar, no vender y/o permutar las herramientas, recursos e insumos entregados o utilizarlos para fines distintos a los del proyecto productivo de sustitución. </w:t>
@@ -12881,7 +11168,27 @@
                 <w:szCs w:val="16"/>
                 <w:lang w:val="es-ES" w:bidi="ar-SA"/>
               </w:rPr>
-              <w:t>Suministrar información veraz en cada etapa del proceso de tránsito a las economías licitas, respecto a aquellos aspectos que puedan afectar el cumplimiento de los compromisos señalados y/o derivados del Acuerdo de Sustitución del municipio de ___________.</w:t>
+              <w:t xml:space="preserve">Suministrar información veraz en cada etapa del proceso de tránsito a las economías licitas, respecto a aquellos aspectos que puedan afectar el cumplimiento de los compromisos señalados y/o derivados del Acuerdo de Sustitución del municipio de </w:t>
+            </w:r>
+            <w:r>
+              <w:rPr>
+                <w:rFonts w:eastAsia="Times New Roman" w:cs="Arial" w:ascii="Aptos" w:hAnsi="Aptos"/>
+                <w:kern w:val="0"/>
+                <w:sz w:val="16"/>
+                <w:szCs w:val="16"/>
+                <w:lang w:val="es-ES" w:bidi="ar-SA"/>
+              </w:rPr>
+              <w:t>Argelia</w:t>
+            </w:r>
+            <w:r>
+              <w:rPr>
+                <w:rFonts w:eastAsia="Times New Roman" w:cs="Arial" w:ascii="Aptos" w:hAnsi="Aptos"/>
+                <w:kern w:val="0"/>
+                <w:sz w:val="16"/>
+                <w:szCs w:val="16"/>
+                <w:lang w:val="es-ES" w:bidi="ar-SA"/>
+              </w:rPr>
+              <w:t>.</w:t>
             </w:r>
           </w:p>
           <w:p>
@@ -12910,7 +11217,27 @@
                 <w:szCs w:val="16"/>
                 <w:lang w:val="es-ES" w:bidi="ar-SA"/>
               </w:rPr>
-              <w:t xml:space="preserve">Contribuir activamente para el cumplimiento del Acuerdo de Sustitución de Cultivos de Uso Ilícito y la consecuente implementación del Plan Operativo para el Tránsito a Economías Lícitas en el municipio de __________, en la vereda de __________. </w:t>
+              <w:t xml:space="preserve">Contribuir activamente para el cumplimiento del Acuerdo de Sustitución de Cultivos de Uso Ilícito y la consecuente implementación del Plan Operativo para el Tránsito a Economías Lícitas en el municipio de </w:t>
+            </w:r>
+            <w:r>
+              <w:rPr>
+                <w:rFonts w:eastAsia="Times New Roman" w:cs="Arial" w:ascii="Aptos" w:hAnsi="Aptos"/>
+                <w:kern w:val="0"/>
+                <w:sz w:val="16"/>
+                <w:szCs w:val="16"/>
+                <w:lang w:val="es-ES" w:bidi="ar-SA"/>
+              </w:rPr>
+              <w:t>Argelia</w:t>
+            </w:r>
+            <w:r>
+              <w:rPr>
+                <w:rFonts w:eastAsia="Times New Roman" w:cs="Arial" w:ascii="Aptos" w:hAnsi="Aptos"/>
+                <w:kern w:val="0"/>
+                <w:sz w:val="16"/>
+                <w:szCs w:val="16"/>
+                <w:lang w:val="es-ES" w:bidi="ar-SA"/>
+              </w:rPr>
+              <w:t xml:space="preserve"> en la vereda de __________. </w:t>
             </w:r>
           </w:p>
           <w:p>
@@ -12926,18 +11253,20 @@
               <w:contextualSpacing/>
               <w:jc w:val="both"/>
               <w:rPr>
-                <w:rFonts w:ascii="Aptos" w:hAnsi="Aptos" w:cs="Arial"/>
-                <w:sz w:val="16"/>
-                <w:szCs w:val="16"/>
-              </w:rPr>
-            </w:pPr>
-            <w:r>
-              <w:rPr>
-                <w:rFonts w:eastAsia="Times New Roman" w:cs="Arial" w:ascii="Aptos" w:hAnsi="Aptos"/>
-                <w:kern w:val="0"/>
-                <w:sz w:val="16"/>
-                <w:szCs w:val="16"/>
-                <w:highlight w:val="yellow"/>
+                <w:rFonts w:eastAsia="Times New Roman"/>
+                <w:kern w:val="0"/>
+                <w:highlight w:val="none"/>
+                <w:shd w:fill="auto" w:val="clear"/>
+                <w:lang w:val="es-ES" w:bidi="ar-SA"/>
+              </w:rPr>
+            </w:pPr>
+            <w:r>
+              <w:rPr>
+                <w:rFonts w:eastAsia="Times New Roman" w:cs="Arial" w:ascii="Aptos" w:hAnsi="Aptos"/>
+                <w:kern w:val="0"/>
+                <w:sz w:val="16"/>
+                <w:szCs w:val="16"/>
+                <w:shd w:fill="auto" w:val="clear"/>
                 <w:lang w:val="es-ES" w:bidi="ar-SA"/>
               </w:rPr>
               <w:t>Incluir en cualquier negocio jurídico que pretenda traditar o transmitir el uso, goce o disposición del predio objeto de intervención una cláusula que obligue al adquirente, tenedor, usufructuario u ocupante que ante la presencia de cultivos de uso ilícito, procederá la erradicación forzosa en cabeza del Estado colombiano.</w:t>
@@ -13048,20 +11377,20 @@
                 <w:kern w:val="0"/>
                 <w:sz w:val="16"/>
                 <w:szCs w:val="16"/>
-                <w:highlight w:val="yellow"/>
-                <w:lang w:val="es-ES" w:bidi="ar-SA"/>
-              </w:rPr>
-              <w:t>Garantizar los medios necesarios para</w:t>
-            </w:r>
-            <w:r>
-              <w:rPr>
-                <w:rFonts w:eastAsia="Times New Roman" w:cs="Arial" w:ascii="Aptos" w:hAnsi="Aptos"/>
-                <w:kern w:val="0"/>
-                <w:sz w:val="16"/>
-                <w:szCs w:val="16"/>
-                <w:lang w:val="es-ES" w:bidi="ar-SA"/>
-              </w:rPr>
-              <w:t xml:space="preserve"> el cumplimiento de los compromisos adquiridos en el marco del Acuerdo de Sustitución de Cultivos y el Plan Operativo para la Sustitución de Cultivos de Uso Ilícito.</w:t>
+                <w:shd w:fill="auto" w:val="clear"/>
+                <w:lang w:val="es-ES" w:bidi="ar-SA"/>
+              </w:rPr>
+              <w:t xml:space="preserve">Garantizar los medios necesarios para </w:t>
+            </w:r>
+            <w:r>
+              <w:rPr>
+                <w:rFonts w:eastAsia="Times New Roman" w:cs="Arial" w:ascii="Aptos" w:hAnsi="Aptos"/>
+                <w:kern w:val="0"/>
+                <w:sz w:val="16"/>
+                <w:szCs w:val="16"/>
+                <w:lang w:val="es-ES" w:bidi="ar-SA"/>
+              </w:rPr>
+              <w:t>el cumplimiento de los compromisos adquiridos en el marco del Acuerdo de Sustitución de Cultivos y el Plan Operativo para la Sustitución de Cultivos de Uso Ilícito.</w:t>
             </w:r>
           </w:p>
           <w:p>
@@ -14102,7 +12431,27 @@
                 <w:szCs w:val="16"/>
                 <w:lang w:val="es-ES" w:bidi="ar-SA"/>
               </w:rPr>
-              <w:t>Suministrar información falsa en cualquier etapa del proceso de tránsito a las economías licitas, especialmente respecto a aquellos aspectos que puedan afectar el cumplimiento de los compromisos señalados y/o derivados del Acuerdo de Sustitución del municipio de ___________.</w:t>
+              <w:t xml:space="preserve">Suministrar información falsa en cualquier etapa del proceso de tránsito a las economías licitas, especialmente respecto a aquellos aspectos que puedan afectar el cumplimiento de los compromisos señalados y/o derivados del Acuerdo de Sustitución del municipio de </w:t>
+            </w:r>
+            <w:r>
+              <w:rPr>
+                <w:rFonts w:eastAsia="Times New Roman" w:cs="Arial" w:ascii="Aptos" w:hAnsi="Aptos"/>
+                <w:kern w:val="0"/>
+                <w:sz w:val="16"/>
+                <w:szCs w:val="16"/>
+                <w:lang w:val="es-ES" w:bidi="ar-SA"/>
+              </w:rPr>
+              <w:t>Argelia</w:t>
+            </w:r>
+            <w:r>
+              <w:rPr>
+                <w:rFonts w:eastAsia="Times New Roman" w:cs="Arial" w:ascii="Aptos" w:hAnsi="Aptos"/>
+                <w:kern w:val="0"/>
+                <w:sz w:val="16"/>
+                <w:szCs w:val="16"/>
+                <w:lang w:val="es-ES" w:bidi="ar-SA"/>
+              </w:rPr>
+              <w:t>.</w:t>
             </w:r>
           </w:p>
           <w:p>
@@ -14131,7 +12480,27 @@
                 <w:szCs w:val="16"/>
                 <w:lang w:val="es-ES" w:bidi="ar-SA"/>
               </w:rPr>
-              <w:t xml:space="preserve">Obstaculizar el cumplimiento del Acuerdo de Sustitución de Cultivos de Uso Ilícito y la consecuente implementación del Plan Operativo para el Tránsito a Economías Lícitas en el municipio de __________, en la vereda de __________. </w:t>
+              <w:t xml:space="preserve">Obstaculizar el cumplimiento del Acuerdo de Sustitución de Cultivos de Uso Ilícito y la consecuente implementación del Plan Operativo para el Tránsito a Economías Lícitas en el municipio de </w:t>
+            </w:r>
+            <w:r>
+              <w:rPr>
+                <w:rFonts w:eastAsia="Times New Roman" w:cs="Arial" w:ascii="Aptos" w:hAnsi="Aptos"/>
+                <w:kern w:val="0"/>
+                <w:sz w:val="16"/>
+                <w:szCs w:val="16"/>
+                <w:lang w:val="es-ES" w:bidi="ar-SA"/>
+              </w:rPr>
+              <w:t>Argelia</w:t>
+            </w:r>
+            <w:r>
+              <w:rPr>
+                <w:rFonts w:eastAsia="Times New Roman" w:cs="Arial" w:ascii="Aptos" w:hAnsi="Aptos"/>
+                <w:kern w:val="0"/>
+                <w:sz w:val="16"/>
+                <w:szCs w:val="16"/>
+                <w:lang w:val="es-ES" w:bidi="ar-SA"/>
+              </w:rPr>
+              <w:t xml:space="preserve">, en la vereda de . </w:t>
             </w:r>
           </w:p>
           <w:p>
@@ -14260,7 +12629,13 @@
     <w:p>
       <w:pPr>
         <w:pStyle w:val="Normal"/>
-        <w:rPr/>
+        <w:ind w:right="-518" w:hanging="0"/>
+        <w:jc w:val="both"/>
+        <w:rPr>
+          <w:rFonts w:ascii="Aptos" w:hAnsi="Aptos" w:cs="Arial"/>
+          <w:sz w:val="16"/>
+          <w:szCs w:val="16"/>
+        </w:rPr>
       </w:pPr>
       <w:r>
         <w:rPr/>
@@ -14318,6 +12693,7 @@
       <w:pPr>
         <w:pStyle w:val="Normal"/>
         <w:ind w:left="708" w:hanging="708"/>
+        <w:jc w:val="center"/>
         <w:rPr>
           <w:rFonts w:ascii="Aptos" w:hAnsi="Aptos" w:cs="Arial"/>
         </w:rPr>
@@ -14326,6 +12702,7 @@
         <w:rPr>
           <w:rFonts w:cs="Arial" w:ascii="Aptos" w:hAnsi="Aptos"/>
         </w:rPr>
+        <w:t>{%firma}</w:t>
       </w:r>
     </w:p>
     <w:p>
@@ -14407,7 +12784,7 @@
           <w:sz w:val="16"/>
           <w:szCs w:val="16"/>
         </w:rPr>
-        <w:t>BENEFICIARIO [NOMBRE COMPLETO]</w:t>
+        <w:t>{nombre}</w:t>
       </w:r>
     </w:p>
     <w:p>
@@ -14431,7 +12808,7 @@
           <w:sz w:val="16"/>
           <w:szCs w:val="16"/>
         </w:rPr>
-        <w:t>Cédula</w:t>
+        <w:t>{numero_identificacion}</w:t>
       </w:r>
     </w:p>
     <w:p>
@@ -14455,22 +12832,8 @@
           <w:sz w:val="16"/>
           <w:szCs w:val="16"/>
         </w:rPr>
-        <w:t xml:space="preserve">Teléfono </w:t>
+        <w:t>{email}</w:t>
       </w:r>
-    </w:p>
-    <w:p>
-      <w:pPr>
-        <w:pStyle w:val="Normal"/>
-        <w:jc w:val="center"/>
-        <w:rPr>
-          <w:rFonts w:ascii="Aptos" w:hAnsi="Aptos" w:cs="Arial"/>
-          <w:b/>
-          <w:b/>
-          <w:color w:val="BFBFBF"/>
-          <w:sz w:val="16"/>
-          <w:szCs w:val="16"/>
-        </w:rPr>
-      </w:pPr>
       <w:r>
         <w:rPr>
           <w:rFonts w:cs="Arial" w:ascii="Aptos" w:hAnsi="Aptos"/>
@@ -14479,7 +12842,7 @@
           <w:sz w:val="16"/>
           <w:szCs w:val="16"/>
         </w:rPr>
-        <w:t xml:space="preserve">Correo electrónico </w:t>
+        <w:t xml:space="preserve"> </w:t>
       </w:r>
     </w:p>
     <w:p>
@@ -14845,7 +13208,7 @@
         <w:szCs w:val="16"/>
         <w:bCs/>
       </w:rPr>
-      <w:t>6</w:t>
+      <w:t>4</w:t>
     </w:r>
     <w:r>
       <w:rPr>
@@ -17090,6 +15453,29 @@
     <w:pPr/>
     <w:rPr/>
   </w:style>
+  <w:style w:type="paragraph" w:styleId="Contenidodelatabla">
+    <w:name w:val="Contenido de la tabla"/>
+    <w:basedOn w:val="Normal"/>
+    <w:qFormat/>
+    <w:pPr>
+      <w:widowControl w:val="false"/>
+      <w:suppressLineNumbers/>
+    </w:pPr>
+    <w:rPr/>
+  </w:style>
+  <w:style w:type="paragraph" w:styleId="Ttulodelatabla">
+    <w:name w:val="Título de la tabla"/>
+    <w:basedOn w:val="Contenidodelatabla"/>
+    <w:qFormat/>
+    <w:pPr>
+      <w:suppressLineNumbers/>
+      <w:jc w:val="center"/>
+    </w:pPr>
+    <w:rPr>
+      <w:b/>
+      <w:bCs/>
+    </w:rPr>
+  </w:style>
   <w:style w:type="numbering" w:styleId="NoList" w:default="1">
     <w:name w:val="No List"/>
     <w:uiPriority w:val="99"/>

</xml_diff>